<commit_message>
First Commit :er the commit message for your changes. Lines starting
</commit_message>
<xml_diff>
--- a/Something.docx
+++ b/Something.docx
@@ -99,6 +99,7 @@
         </w:rPr>
         <w:t xml:space="preserve"> </w:t>
       </w:r>
+      <w:proofErr w:type="spellStart"/>
       <w:r>
         <w:rPr>
           <w:rFonts w:ascii="Consolas" w:eastAsia="Times New Roman" w:hAnsi="Consolas" w:cs="Times New Roman"/>
@@ -108,6 +109,7 @@
         </w:rPr>
         <w:t>rel</w:t>
       </w:r>
+      <w:proofErr w:type="spellEnd"/>
       <w:r>
         <w:rPr>
           <w:rFonts w:ascii="Consolas" w:eastAsia="Times New Roman" w:hAnsi="Consolas" w:cs="Times New Roman"/>
@@ -124,7 +126,27 @@
           <w:sz w:val="21"/>
           <w:szCs w:val="21"/>
         </w:rPr>
-        <w:t>"stylesheet"</w:t>
+        <w:t>"</w:t>
+      </w:r>
+      <w:proofErr w:type="spellStart"/>
+      <w:r>
+        <w:rPr>
+          <w:rFonts w:ascii="Consolas" w:eastAsia="Times New Roman" w:hAnsi="Consolas" w:cs="Times New Roman"/>
+          <w:color w:val="CE9178"/>
+          <w:sz w:val="21"/>
+          <w:szCs w:val="21"/>
+        </w:rPr>
+        <w:t>stylesheet</w:t>
+      </w:r>
+      <w:proofErr w:type="spellEnd"/>
+      <w:r>
+        <w:rPr>
+          <w:rFonts w:ascii="Consolas" w:eastAsia="Times New Roman" w:hAnsi="Consolas" w:cs="Times New Roman"/>
+          <w:color w:val="CE9178"/>
+          <w:sz w:val="21"/>
+          <w:szCs w:val="21"/>
+        </w:rPr>
+        <w:t>"</w:t>
       </w:r>
       <w:r>
         <w:rPr>
@@ -160,7 +182,27 @@
           <w:sz w:val="21"/>
           <w:szCs w:val="21"/>
         </w:rPr>
-        <w:t>"text/css"</w:t>
+        <w:t>"text/</w:t>
+      </w:r>
+      <w:proofErr w:type="spellStart"/>
+      <w:r>
+        <w:rPr>
+          <w:rFonts w:ascii="Consolas" w:eastAsia="Times New Roman" w:hAnsi="Consolas" w:cs="Times New Roman"/>
+          <w:color w:val="CE9178"/>
+          <w:sz w:val="21"/>
+          <w:szCs w:val="21"/>
+        </w:rPr>
+        <w:t>css</w:t>
+      </w:r>
+      <w:proofErr w:type="spellEnd"/>
+      <w:r>
+        <w:rPr>
+          <w:rFonts w:ascii="Consolas" w:eastAsia="Times New Roman" w:hAnsi="Consolas" w:cs="Times New Roman"/>
+          <w:color w:val="CE9178"/>
+          <w:sz w:val="21"/>
+          <w:szCs w:val="21"/>
+        </w:rPr>
+        <w:t>"</w:t>
       </w:r>
       <w:r>
         <w:rPr>
@@ -171,6 +213,7 @@
         </w:rPr>
         <w:t xml:space="preserve"> </w:t>
       </w:r>
+      <w:proofErr w:type="spellStart"/>
       <w:r>
         <w:rPr>
           <w:rFonts w:ascii="Consolas" w:eastAsia="Times New Roman" w:hAnsi="Consolas" w:cs="Times New Roman"/>
@@ -180,6 +223,7 @@
         </w:rPr>
         <w:t>href</w:t>
       </w:r>
+      <w:proofErr w:type="spellEnd"/>
       <w:r>
         <w:rPr>
           <w:rFonts w:ascii="Consolas" w:eastAsia="Times New Roman" w:hAnsi="Consolas" w:cs="Times New Roman"/>
@@ -205,17 +249,39 @@
           <w:sz w:val="21"/>
           <w:szCs w:val="21"/>
         </w:rPr>
-        <w:t xml:space="preserve">{{ </w:t>
-      </w:r>
-      <w:r>
-        <w:rPr>
-          <w:rFonts w:ascii="Consolas" w:eastAsia="Times New Roman" w:hAnsi="Consolas" w:cs="Times New Roman"/>
-          <w:color w:val="CE9178"/>
-          <w:sz w:val="21"/>
-          <w:szCs w:val="21"/>
-        </w:rPr>
-        <w:t>url_for</w:t>
-      </w:r>
+        <w:t>{</w:t>
+      </w:r>
+      <w:proofErr w:type="gramStart"/>
+      <w:r>
+        <w:rPr>
+          <w:rFonts w:ascii="Consolas" w:eastAsia="Times New Roman" w:hAnsi="Consolas" w:cs="Times New Roman"/>
+          <w:color w:val="569CD6"/>
+          <w:sz w:val="21"/>
+          <w:szCs w:val="21"/>
+        </w:rPr>
+        <w:t xml:space="preserve">{ </w:t>
+      </w:r>
+      <w:proofErr w:type="spellStart"/>
+      <w:r>
+        <w:rPr>
+          <w:rFonts w:ascii="Consolas" w:eastAsia="Times New Roman" w:hAnsi="Consolas" w:cs="Times New Roman"/>
+          <w:color w:val="CE9178"/>
+          <w:sz w:val="21"/>
+          <w:szCs w:val="21"/>
+        </w:rPr>
+        <w:t>url</w:t>
+      </w:r>
+      <w:proofErr w:type="gramEnd"/>
+      <w:r>
+        <w:rPr>
+          <w:rFonts w:ascii="Consolas" w:eastAsia="Times New Roman" w:hAnsi="Consolas" w:cs="Times New Roman"/>
+          <w:color w:val="CE9178"/>
+          <w:sz w:val="21"/>
+          <w:szCs w:val="21"/>
+        </w:rPr>
+        <w:t>_for</w:t>
+      </w:r>
+      <w:proofErr w:type="spellEnd"/>
       <w:r>
         <w:rPr>
           <w:rFonts w:ascii="Consolas" w:eastAsia="Times New Roman" w:hAnsi="Consolas" w:cs="Times New Roman"/>
@@ -405,7 +471,27 @@
           <w:sz w:val="21"/>
           <w:szCs w:val="21"/>
         </w:rPr>
-        <w:t>"text/javascript"</w:t>
+        <w:t>"text/</w:t>
+      </w:r>
+      <w:proofErr w:type="spellStart"/>
+      <w:r>
+        <w:rPr>
+          <w:rFonts w:ascii="Consolas" w:eastAsia="Times New Roman" w:hAnsi="Consolas" w:cs="Times New Roman"/>
+          <w:color w:val="CE9178"/>
+          <w:sz w:val="21"/>
+          <w:szCs w:val="21"/>
+        </w:rPr>
+        <w:t>javascript</w:t>
+      </w:r>
+      <w:proofErr w:type="spellEnd"/>
+      <w:r>
+        <w:rPr>
+          <w:rFonts w:ascii="Consolas" w:eastAsia="Times New Roman" w:hAnsi="Consolas" w:cs="Times New Roman"/>
+          <w:color w:val="CE9178"/>
+          <w:sz w:val="21"/>
+          <w:szCs w:val="21"/>
+        </w:rPr>
+        <w:t>"</w:t>
       </w:r>
       <w:r>
         <w:rPr>
@@ -416,6 +502,7 @@
         </w:rPr>
         <w:t xml:space="preserve"> </w:t>
       </w:r>
+      <w:proofErr w:type="spellStart"/>
       <w:r>
         <w:rPr>
           <w:rFonts w:ascii="Consolas" w:eastAsia="Times New Roman" w:hAnsi="Consolas" w:cs="Times New Roman"/>
@@ -425,6 +512,7 @@
         </w:rPr>
         <w:t>src</w:t>
       </w:r>
+      <w:proofErr w:type="spellEnd"/>
       <w:r>
         <w:rPr>
           <w:rFonts w:ascii="Consolas" w:eastAsia="Times New Roman" w:hAnsi="Consolas" w:cs="Times New Roman"/>
@@ -450,17 +538,39 @@
           <w:sz w:val="21"/>
           <w:szCs w:val="21"/>
         </w:rPr>
-        <w:t xml:space="preserve">{{ </w:t>
-      </w:r>
-      <w:r>
-        <w:rPr>
-          <w:rFonts w:ascii="Consolas" w:eastAsia="Times New Roman" w:hAnsi="Consolas" w:cs="Times New Roman"/>
-          <w:color w:val="CE9178"/>
-          <w:sz w:val="21"/>
-          <w:szCs w:val="21"/>
-        </w:rPr>
-        <w:t>url_for</w:t>
-      </w:r>
+        <w:t>{</w:t>
+      </w:r>
+      <w:proofErr w:type="gramStart"/>
+      <w:r>
+        <w:rPr>
+          <w:rFonts w:ascii="Consolas" w:eastAsia="Times New Roman" w:hAnsi="Consolas" w:cs="Times New Roman"/>
+          <w:color w:val="569CD6"/>
+          <w:sz w:val="21"/>
+          <w:szCs w:val="21"/>
+        </w:rPr>
+        <w:t xml:space="preserve">{ </w:t>
+      </w:r>
+      <w:proofErr w:type="spellStart"/>
+      <w:r>
+        <w:rPr>
+          <w:rFonts w:ascii="Consolas" w:eastAsia="Times New Roman" w:hAnsi="Consolas" w:cs="Times New Roman"/>
+          <w:color w:val="CE9178"/>
+          <w:sz w:val="21"/>
+          <w:szCs w:val="21"/>
+        </w:rPr>
+        <w:t>url</w:t>
+      </w:r>
+      <w:proofErr w:type="gramEnd"/>
+      <w:r>
+        <w:rPr>
+          <w:rFonts w:ascii="Consolas" w:eastAsia="Times New Roman" w:hAnsi="Consolas" w:cs="Times New Roman"/>
+          <w:color w:val="CE9178"/>
+          <w:sz w:val="21"/>
+          <w:szCs w:val="21"/>
+        </w:rPr>
+        <w:t>_for</w:t>
+      </w:r>
+      <w:proofErr w:type="spellEnd"/>
       <w:r>
         <w:rPr>
           <w:rFonts w:ascii="Consolas" w:eastAsia="Times New Roman" w:hAnsi="Consolas" w:cs="Times New Roman"/>
@@ -605,6 +715,8 @@
           <w:lang w:val="en-029"/>
         </w:rPr>
       </w:pPr>
+      <w:proofErr w:type="spellStart"/>
+      <w:proofErr w:type="gramStart"/>
       <w:r>
         <w:rPr>
           <w:rFonts w:ascii="Arial" w:hAnsi="Arial" w:cs="Arial"/>
@@ -615,8 +727,88 @@
           <w:szCs w:val="33"/>
           <w:shd w:val="clear" w:color="auto" w:fill="F8FAFD"/>
         </w:rPr>
-        <w:t>fhjj ffdr ksnu mzbq</w:t>
-      </w:r>
+        <w:t>fhjj</w:t>
+      </w:r>
+      <w:proofErr w:type="spellEnd"/>
+      <w:proofErr w:type="gramEnd"/>
+      <w:r>
+        <w:rPr>
+          <w:rFonts w:ascii="Arial" w:hAnsi="Arial" w:cs="Arial"/>
+          <w:b/>
+          <w:bCs/>
+          <w:color w:val="1F1F1F"/>
+          <w:sz w:val="33"/>
+          <w:szCs w:val="33"/>
+          <w:shd w:val="clear" w:color="auto" w:fill="F8FAFD"/>
+        </w:rPr>
+        <w:t> </w:t>
+      </w:r>
+      <w:proofErr w:type="spellStart"/>
+      <w:r>
+        <w:rPr>
+          <w:rFonts w:ascii="Arial" w:hAnsi="Arial" w:cs="Arial"/>
+          <w:b/>
+          <w:bCs/>
+          <w:color w:val="1F1F1F"/>
+          <w:sz w:val="33"/>
+          <w:szCs w:val="33"/>
+          <w:shd w:val="clear" w:color="auto" w:fill="F8FAFD"/>
+        </w:rPr>
+        <w:t>ffdr</w:t>
+      </w:r>
+      <w:proofErr w:type="spellEnd"/>
+      <w:r>
+        <w:rPr>
+          <w:rFonts w:ascii="Arial" w:hAnsi="Arial" w:cs="Arial"/>
+          <w:b/>
+          <w:bCs/>
+          <w:color w:val="1F1F1F"/>
+          <w:sz w:val="33"/>
+          <w:szCs w:val="33"/>
+          <w:shd w:val="clear" w:color="auto" w:fill="F8FAFD"/>
+        </w:rPr>
+        <w:t> </w:t>
+      </w:r>
+      <w:proofErr w:type="spellStart"/>
+      <w:r>
+        <w:rPr>
+          <w:rFonts w:ascii="Arial" w:hAnsi="Arial" w:cs="Arial"/>
+          <w:b/>
+          <w:bCs/>
+          <w:color w:val="1F1F1F"/>
+          <w:sz w:val="33"/>
+          <w:szCs w:val="33"/>
+          <w:shd w:val="clear" w:color="auto" w:fill="F8FAFD"/>
+        </w:rPr>
+        <w:t>ksnu</w:t>
+      </w:r>
+      <w:proofErr w:type="spellEnd"/>
+      <w:r>
+        <w:rPr>
+          <w:rFonts w:ascii="Arial" w:hAnsi="Arial" w:cs="Arial"/>
+          <w:b/>
+          <w:bCs/>
+          <w:color w:val="1F1F1F"/>
+          <w:sz w:val="33"/>
+          <w:szCs w:val="33"/>
+          <w:shd w:val="clear" w:color="auto" w:fill="F8FAFD"/>
+        </w:rPr>
+        <w:t> </w:t>
+      </w:r>
+      <w:proofErr w:type="spellStart"/>
+      <w:r>
+        <w:rPr>
+          <w:rFonts w:ascii="Arial" w:hAnsi="Arial" w:cs="Arial"/>
+          <w:b/>
+          <w:bCs/>
+          <w:color w:val="1F1F1F"/>
+          <w:sz w:val="33"/>
+          <w:szCs w:val="33"/>
+          <w:shd w:val="clear" w:color="auto" w:fill="F8FAFD"/>
+        </w:rPr>
+        <w:t>mzbq</w:t>
+      </w:r>
+      <w:proofErr w:type="spellEnd"/>
     </w:p>
     <w:p>
       <w:pPr>
@@ -629,6 +821,7 @@
           <w:szCs w:val="21"/>
         </w:rPr>
       </w:pPr>
+      <w:proofErr w:type="gramStart"/>
       <w:r>
         <w:rPr>
           <w:rFonts w:ascii="Consolas" w:eastAsia="Times New Roman" w:hAnsi="Consolas" w:cs="Times New Roman"/>
@@ -638,6 +831,7 @@
         </w:rPr>
         <w:t>if</w:t>
       </w:r>
+      <w:proofErr w:type="gramEnd"/>
       <w:r>
         <w:rPr>
           <w:rFonts w:ascii="Consolas" w:eastAsia="Times New Roman" w:hAnsi="Consolas" w:cs="Times New Roman"/>
@@ -720,8 +914,30 @@
           <w:sz w:val="21"/>
           <w:szCs w:val="21"/>
         </w:rPr>
-        <w:t>    app.run(</w:t>
-      </w:r>
+        <w:t xml:space="preserve">    </w:t>
+      </w:r>
+      <w:proofErr w:type="spellStart"/>
+      <w:proofErr w:type="gramStart"/>
+      <w:r>
+        <w:rPr>
+          <w:rFonts w:ascii="Consolas" w:eastAsia="Times New Roman" w:hAnsi="Consolas" w:cs="Times New Roman"/>
+          <w:color w:val="CCCCCC"/>
+          <w:sz w:val="21"/>
+          <w:szCs w:val="21"/>
+        </w:rPr>
+        <w:t>app.run</w:t>
+      </w:r>
+      <w:proofErr w:type="spellEnd"/>
+      <w:r>
+        <w:rPr>
+          <w:rFonts w:ascii="Consolas" w:eastAsia="Times New Roman" w:hAnsi="Consolas" w:cs="Times New Roman"/>
+          <w:color w:val="CCCCCC"/>
+          <w:sz w:val="21"/>
+          <w:szCs w:val="21"/>
+        </w:rPr>
+        <w:t>(</w:t>
+      </w:r>
+      <w:proofErr w:type="gramEnd"/>
       <w:r>
         <w:rPr>
           <w:rFonts w:ascii="Consolas" w:eastAsia="Times New Roman" w:hAnsi="Consolas" w:cs="Times New Roman"/>
@@ -871,23 +1087,45 @@
         </w:rPr>
         <w:t xml:space="preserve"> </w:t>
       </w:r>
-      <w:r>
-        <w:rPr>
-          <w:rFonts w:ascii="Consolas" w:eastAsia="Times New Roman" w:hAnsi="Consolas" w:cs="Times New Roman"/>
-          <w:color w:val="CE9178"/>
-          <w:sz w:val="21"/>
-          <w:szCs w:val="21"/>
-        </w:rPr>
-        <w:t>get_flashed_messages</w:t>
-      </w:r>
-      <w:r>
-        <w:rPr>
-          <w:rFonts w:ascii="Consolas" w:eastAsia="Times New Roman" w:hAnsi="Consolas" w:cs="Times New Roman"/>
-          <w:color w:val="569CD6"/>
-          <w:sz w:val="21"/>
-          <w:szCs w:val="21"/>
-        </w:rPr>
-        <w:t>() %}</w:t>
+      <w:proofErr w:type="spellStart"/>
+      <w:r>
+        <w:rPr>
+          <w:rFonts w:ascii="Consolas" w:eastAsia="Times New Roman" w:hAnsi="Consolas" w:cs="Times New Roman"/>
+          <w:color w:val="CE9178"/>
+          <w:sz w:val="21"/>
+          <w:szCs w:val="21"/>
+        </w:rPr>
+        <w:t>get_flashed_</w:t>
+      </w:r>
+      <w:proofErr w:type="gramStart"/>
+      <w:r>
+        <w:rPr>
+          <w:rFonts w:ascii="Consolas" w:eastAsia="Times New Roman" w:hAnsi="Consolas" w:cs="Times New Roman"/>
+          <w:color w:val="CE9178"/>
+          <w:sz w:val="21"/>
+          <w:szCs w:val="21"/>
+        </w:rPr>
+        <w:t>messages</w:t>
+      </w:r>
+      <w:proofErr w:type="spellEnd"/>
+      <w:r>
+        <w:rPr>
+          <w:rFonts w:ascii="Consolas" w:eastAsia="Times New Roman" w:hAnsi="Consolas" w:cs="Times New Roman"/>
+          <w:color w:val="569CD6"/>
+          <w:sz w:val="21"/>
+          <w:szCs w:val="21"/>
+        </w:rPr>
+        <w:t>(</w:t>
+      </w:r>
+      <w:proofErr w:type="gramEnd"/>
+      <w:r>
+        <w:rPr>
+          <w:rFonts w:ascii="Consolas" w:eastAsia="Times New Roman" w:hAnsi="Consolas" w:cs="Times New Roman"/>
+          <w:color w:val="569CD6"/>
+          <w:sz w:val="21"/>
+          <w:szCs w:val="21"/>
+        </w:rPr>
+        <w:t>) %}</w:t>
       </w:r>
     </w:p>
     <w:p>
@@ -985,6 +1223,8 @@
         </w:rPr>
         <w:t>&lt;</w:t>
       </w:r>
+      <w:proofErr w:type="spellStart"/>
+      <w:proofErr w:type="gramStart"/>
       <w:r>
         <w:rPr>
           <w:rFonts w:ascii="Consolas" w:eastAsia="Times New Roman" w:hAnsi="Consolas" w:cs="Times New Roman"/>
@@ -994,6 +1234,8 @@
         </w:rPr>
         <w:t>ul</w:t>
       </w:r>
+      <w:proofErr w:type="spellEnd"/>
+      <w:proofErr w:type="gramEnd"/>
       <w:r>
         <w:rPr>
           <w:rFonts w:ascii="Consolas" w:eastAsia="Times New Roman" w:hAnsi="Consolas" w:cs="Times New Roman"/>
@@ -1135,6 +1377,7 @@
         </w:rPr>
         <w:t>&lt;</w:t>
       </w:r>
+      <w:proofErr w:type="gramStart"/>
       <w:r>
         <w:rPr>
           <w:rFonts w:ascii="Consolas" w:eastAsia="Times New Roman" w:hAnsi="Consolas" w:cs="Times New Roman"/>
@@ -1144,6 +1387,7 @@
         </w:rPr>
         <w:t>li</w:t>
       </w:r>
+      <w:proofErr w:type="gramEnd"/>
       <w:r>
         <w:rPr>
           <w:rFonts w:ascii="Consolas" w:eastAsia="Times New Roman" w:hAnsi="Consolas" w:cs="Times New Roman"/>
@@ -1237,6 +1481,7 @@
         </w:rPr>
         <w:t xml:space="preserve">{% </w:t>
       </w:r>
+      <w:proofErr w:type="spellStart"/>
       <w:r>
         <w:rPr>
           <w:rFonts w:ascii="Consolas" w:eastAsia="Times New Roman" w:hAnsi="Consolas" w:cs="Times New Roman"/>
@@ -1246,6 +1491,7 @@
         </w:rPr>
         <w:t>endfor</w:t>
       </w:r>
+      <w:proofErr w:type="spellEnd"/>
       <w:r>
         <w:rPr>
           <w:rFonts w:ascii="Consolas" w:eastAsia="Times New Roman" w:hAnsi="Consolas" w:cs="Times New Roman"/>
@@ -1285,6 +1531,7 @@
         </w:rPr>
         <w:t>&lt;/</w:t>
       </w:r>
+      <w:proofErr w:type="spellStart"/>
       <w:r>
         <w:rPr>
           <w:rFonts w:ascii="Consolas" w:eastAsia="Times New Roman" w:hAnsi="Consolas" w:cs="Times New Roman"/>
@@ -1294,6 +1541,7 @@
         </w:rPr>
         <w:t>ul</w:t>
       </w:r>
+      <w:proofErr w:type="spellEnd"/>
       <w:r>
         <w:rPr>
           <w:rFonts w:ascii="Consolas" w:eastAsia="Times New Roman" w:hAnsi="Consolas" w:cs="Times New Roman"/>
@@ -1333,6 +1581,7 @@
         </w:rPr>
         <w:t xml:space="preserve">{% </w:t>
       </w:r>
+      <w:proofErr w:type="spellStart"/>
       <w:r>
         <w:rPr>
           <w:rFonts w:ascii="Consolas" w:eastAsia="Times New Roman" w:hAnsi="Consolas" w:cs="Times New Roman"/>
@@ -1342,6 +1591,7 @@
         </w:rPr>
         <w:t>endif</w:t>
       </w:r>
+      <w:proofErr w:type="spellEnd"/>
       <w:r>
         <w:rPr>
           <w:rFonts w:ascii="Consolas" w:eastAsia="Times New Roman" w:hAnsi="Consolas" w:cs="Times New Roman"/>
@@ -1381,6 +1631,7 @@
         </w:rPr>
         <w:t xml:space="preserve">{% </w:t>
       </w:r>
+      <w:proofErr w:type="spellStart"/>
       <w:r>
         <w:rPr>
           <w:rFonts w:ascii="Consolas" w:eastAsia="Times New Roman" w:hAnsi="Consolas" w:cs="Times New Roman"/>
@@ -1390,6 +1641,7 @@
         </w:rPr>
         <w:t>endwith</w:t>
       </w:r>
+      <w:proofErr w:type="spellEnd"/>
       <w:r>
         <w:rPr>
           <w:rFonts w:ascii="Consolas" w:eastAsia="Times New Roman" w:hAnsi="Consolas" w:cs="Times New Roman"/>
@@ -1534,6 +1786,7 @@
         </w:rPr>
         <w:t xml:space="preserve"> </w:t>
       </w:r>
+      <w:proofErr w:type="spellStart"/>
       <w:r>
         <w:rPr>
           <w:rFonts w:ascii="Consolas" w:eastAsia="Times New Roman" w:hAnsi="Consolas" w:cs="Times New Roman"/>
@@ -1579,6 +1832,7 @@
         </w:rPr>
         <w:t>errors</w:t>
       </w:r>
+      <w:proofErr w:type="spellEnd"/>
       <w:r>
         <w:rPr>
           <w:rFonts w:ascii="Consolas" w:eastAsia="Times New Roman" w:hAnsi="Consolas" w:cs="Times New Roman"/>
@@ -1663,6 +1917,7 @@
         </w:rPr>
         <w:t>"error"</w:t>
       </w:r>
+      <w:proofErr w:type="gramStart"/>
       <w:r>
         <w:rPr>
           <w:rFonts w:ascii="Consolas" w:eastAsia="Times New Roman" w:hAnsi="Consolas" w:cs="Times New Roman"/>
@@ -1679,7 +1934,17 @@
           <w:sz w:val="21"/>
           <w:szCs w:val="21"/>
         </w:rPr>
-        <w:t xml:space="preserve">{{ </w:t>
+        <w:t>{</w:t>
+      </w:r>
+      <w:proofErr w:type="gramEnd"/>
+      <w:r>
+        <w:rPr>
+          <w:rFonts w:ascii="Consolas" w:eastAsia="Times New Roman" w:hAnsi="Consolas" w:cs="Times New Roman"/>
+          <w:color w:val="569CD6"/>
+          <w:sz w:val="21"/>
+          <w:szCs w:val="21"/>
+        </w:rPr>
+        <w:t xml:space="preserve">{ </w:t>
       </w:r>
       <w:r>
         <w:rPr>
@@ -1756,6 +2021,7 @@
         </w:rPr>
         <w:t xml:space="preserve">{% </w:t>
       </w:r>
+      <w:proofErr w:type="spellStart"/>
       <w:r>
         <w:rPr>
           <w:rFonts w:ascii="Consolas" w:eastAsia="Times New Roman" w:hAnsi="Consolas" w:cs="Times New Roman"/>
@@ -1765,6 +2031,7 @@
         </w:rPr>
         <w:t>endfor</w:t>
       </w:r>
+      <w:proofErr w:type="spellEnd"/>
       <w:r>
         <w:rPr>
           <w:rFonts w:ascii="Consolas" w:eastAsia="Times New Roman" w:hAnsi="Consolas" w:cs="Times New Roman"/>
@@ -1910,15 +2177,27 @@
         </w:rPr>
         <w:t xml:space="preserve"> </w:t>
       </w:r>
-      <w:r>
-        <w:rPr>
-          <w:rFonts w:ascii="Consolas" w:eastAsia="Times New Roman" w:hAnsi="Consolas" w:cs="Times New Roman"/>
-          <w:color w:val="CE9178"/>
-          <w:sz w:val="21"/>
-          <w:szCs w:val="21"/>
-        </w:rPr>
-        <w:t>get_flashed_messages</w:t>
-      </w:r>
+      <w:proofErr w:type="spellStart"/>
+      <w:r>
+        <w:rPr>
+          <w:rFonts w:ascii="Consolas" w:eastAsia="Times New Roman" w:hAnsi="Consolas" w:cs="Times New Roman"/>
+          <w:color w:val="CE9178"/>
+          <w:sz w:val="21"/>
+          <w:szCs w:val="21"/>
+        </w:rPr>
+        <w:t>get_flashed_</w:t>
+      </w:r>
+      <w:proofErr w:type="gramStart"/>
+      <w:r>
+        <w:rPr>
+          <w:rFonts w:ascii="Consolas" w:eastAsia="Times New Roman" w:hAnsi="Consolas" w:cs="Times New Roman"/>
+          <w:color w:val="CE9178"/>
+          <w:sz w:val="21"/>
+          <w:szCs w:val="21"/>
+        </w:rPr>
+        <w:t>messages</w:t>
+      </w:r>
+      <w:proofErr w:type="spellEnd"/>
       <w:r>
         <w:rPr>
           <w:rFonts w:ascii="Consolas" w:eastAsia="Times New Roman" w:hAnsi="Consolas" w:cs="Times New Roman"/>
@@ -1928,6 +2207,8 @@
         </w:rPr>
         <w:t>(</w:t>
       </w:r>
+      <w:proofErr w:type="spellStart"/>
+      <w:proofErr w:type="gramEnd"/>
       <w:r>
         <w:rPr>
           <w:rFonts w:ascii="Consolas" w:eastAsia="Times New Roman" w:hAnsi="Consolas" w:cs="Times New Roman"/>
@@ -1937,6 +2218,7 @@
         </w:rPr>
         <w:t>with_categories</w:t>
       </w:r>
+      <w:proofErr w:type="spellEnd"/>
       <w:r>
         <w:rPr>
           <w:rFonts w:ascii="Consolas" w:eastAsia="Times New Roman" w:hAnsi="Consolas" w:cs="Times New Roman"/>
@@ -2060,6 +2342,8 @@
         </w:rPr>
         <w:t>&lt;</w:t>
       </w:r>
+      <w:proofErr w:type="spellStart"/>
+      <w:proofErr w:type="gramStart"/>
       <w:r>
         <w:rPr>
           <w:rFonts w:ascii="Consolas" w:eastAsia="Times New Roman" w:hAnsi="Consolas" w:cs="Times New Roman"/>
@@ -2069,6 +2353,8 @@
         </w:rPr>
         <w:t>ul</w:t>
       </w:r>
+      <w:proofErr w:type="spellEnd"/>
+      <w:proofErr w:type="gramEnd"/>
       <w:r>
         <w:rPr>
           <w:rFonts w:ascii="Consolas" w:eastAsia="Times New Roman" w:hAnsi="Consolas" w:cs="Times New Roman"/>
@@ -2255,6 +2541,7 @@
         </w:rPr>
         <w:t xml:space="preserve"> </w:t>
       </w:r>
+      <w:proofErr w:type="gramStart"/>
       <w:r>
         <w:rPr>
           <w:rFonts w:ascii="Consolas" w:eastAsia="Times New Roman" w:hAnsi="Consolas" w:cs="Times New Roman"/>
@@ -2264,6 +2551,7 @@
         </w:rPr>
         <w:t>category</w:t>
       </w:r>
+      <w:proofErr w:type="gramEnd"/>
       <w:r>
         <w:rPr>
           <w:rFonts w:ascii="Consolas" w:eastAsia="Times New Roman" w:hAnsi="Consolas" w:cs="Times New Roman"/>
@@ -2384,6 +2672,7 @@
         </w:rPr>
         <w:t>"success"</w:t>
       </w:r>
+      <w:proofErr w:type="gramStart"/>
       <w:r>
         <w:rPr>
           <w:rFonts w:ascii="Consolas" w:eastAsia="Times New Roman" w:hAnsi="Consolas" w:cs="Times New Roman"/>
@@ -2400,7 +2689,17 @@
           <w:sz w:val="21"/>
           <w:szCs w:val="21"/>
         </w:rPr>
-        <w:t xml:space="preserve">{{ </w:t>
+        <w:t>{</w:t>
+      </w:r>
+      <w:proofErr w:type="gramEnd"/>
+      <w:r>
+        <w:rPr>
+          <w:rFonts w:ascii="Consolas" w:eastAsia="Times New Roman" w:hAnsi="Consolas" w:cs="Times New Roman"/>
+          <w:color w:val="569CD6"/>
+          <w:sz w:val="21"/>
+          <w:szCs w:val="21"/>
+        </w:rPr>
+        <w:t xml:space="preserve">{ </w:t>
       </w:r>
       <w:r>
         <w:rPr>
@@ -2477,6 +2776,7 @@
         </w:rPr>
         <w:t xml:space="preserve">{% </w:t>
       </w:r>
+      <w:proofErr w:type="spellStart"/>
       <w:r>
         <w:rPr>
           <w:rFonts w:ascii="Consolas" w:eastAsia="Times New Roman" w:hAnsi="Consolas" w:cs="Times New Roman"/>
@@ -2486,6 +2786,7 @@
         </w:rPr>
         <w:t>elif</w:t>
       </w:r>
+      <w:proofErr w:type="spellEnd"/>
       <w:r>
         <w:rPr>
           <w:rFonts w:ascii="Consolas" w:eastAsia="Times New Roman" w:hAnsi="Consolas" w:cs="Times New Roman"/>
@@ -2624,6 +2925,7 @@
         </w:rPr>
         <w:t>"error"</w:t>
       </w:r>
+      <w:proofErr w:type="gramStart"/>
       <w:r>
         <w:rPr>
           <w:rFonts w:ascii="Consolas" w:eastAsia="Times New Roman" w:hAnsi="Consolas" w:cs="Times New Roman"/>
@@ -2640,7 +2942,17 @@
           <w:sz w:val="21"/>
           <w:szCs w:val="21"/>
         </w:rPr>
-        <w:t xml:space="preserve">{{ </w:t>
+        <w:t>{</w:t>
+      </w:r>
+      <w:proofErr w:type="gramEnd"/>
+      <w:r>
+        <w:rPr>
+          <w:rFonts w:ascii="Consolas" w:eastAsia="Times New Roman" w:hAnsi="Consolas" w:cs="Times New Roman"/>
+          <w:color w:val="569CD6"/>
+          <w:sz w:val="21"/>
+          <w:szCs w:val="21"/>
+        </w:rPr>
+        <w:t xml:space="preserve">{ </w:t>
       </w:r>
       <w:r>
         <w:rPr>
@@ -2717,6 +3029,7 @@
         </w:rPr>
         <w:t xml:space="preserve">{% </w:t>
       </w:r>
+      <w:proofErr w:type="spellStart"/>
       <w:r>
         <w:rPr>
           <w:rFonts w:ascii="Consolas" w:eastAsia="Times New Roman" w:hAnsi="Consolas" w:cs="Times New Roman"/>
@@ -2726,6 +3039,7 @@
         </w:rPr>
         <w:t>endif</w:t>
       </w:r>
+      <w:proofErr w:type="spellEnd"/>
       <w:r>
         <w:rPr>
           <w:rFonts w:ascii="Consolas" w:eastAsia="Times New Roman" w:hAnsi="Consolas" w:cs="Times New Roman"/>
@@ -2765,6 +3079,7 @@
         </w:rPr>
         <w:t xml:space="preserve">{% </w:t>
       </w:r>
+      <w:proofErr w:type="spellStart"/>
       <w:r>
         <w:rPr>
           <w:rFonts w:ascii="Consolas" w:eastAsia="Times New Roman" w:hAnsi="Consolas" w:cs="Times New Roman"/>
@@ -2774,6 +3089,7 @@
         </w:rPr>
         <w:t>endfor</w:t>
       </w:r>
+      <w:proofErr w:type="spellEnd"/>
       <w:r>
         <w:rPr>
           <w:rFonts w:ascii="Consolas" w:eastAsia="Times New Roman" w:hAnsi="Consolas" w:cs="Times New Roman"/>
@@ -2813,6 +3129,7 @@
         </w:rPr>
         <w:t>&lt;/</w:t>
       </w:r>
+      <w:proofErr w:type="spellStart"/>
       <w:r>
         <w:rPr>
           <w:rFonts w:ascii="Consolas" w:eastAsia="Times New Roman" w:hAnsi="Consolas" w:cs="Times New Roman"/>
@@ -2822,6 +3139,7 @@
         </w:rPr>
         <w:t>ul</w:t>
       </w:r>
+      <w:proofErr w:type="spellEnd"/>
       <w:r>
         <w:rPr>
           <w:rFonts w:ascii="Consolas" w:eastAsia="Times New Roman" w:hAnsi="Consolas" w:cs="Times New Roman"/>
@@ -2861,6 +3179,7 @@
         </w:rPr>
         <w:t xml:space="preserve">{% </w:t>
       </w:r>
+      <w:proofErr w:type="spellStart"/>
       <w:r>
         <w:rPr>
           <w:rFonts w:ascii="Consolas" w:eastAsia="Times New Roman" w:hAnsi="Consolas" w:cs="Times New Roman"/>
@@ -2870,6 +3189,7 @@
         </w:rPr>
         <w:t>endif</w:t>
       </w:r>
+      <w:proofErr w:type="spellEnd"/>
       <w:r>
         <w:rPr>
           <w:rFonts w:ascii="Consolas" w:eastAsia="Times New Roman" w:hAnsi="Consolas" w:cs="Times New Roman"/>
@@ -2909,6 +3229,7 @@
         </w:rPr>
         <w:t xml:space="preserve">{% </w:t>
       </w:r>
+      <w:proofErr w:type="spellStart"/>
       <w:r>
         <w:rPr>
           <w:rFonts w:ascii="Consolas" w:eastAsia="Times New Roman" w:hAnsi="Consolas" w:cs="Times New Roman"/>
@@ -2918,6 +3239,7 @@
         </w:rPr>
         <w:t>endwith</w:t>
       </w:r>
+      <w:proofErr w:type="spellEnd"/>
       <w:r>
         <w:rPr>
           <w:rFonts w:ascii="Consolas" w:eastAsia="Times New Roman" w:hAnsi="Consolas" w:cs="Times New Roman"/>
@@ -2980,8 +3302,18 @@
           <w:b/>
           <w:lang w:val="en-029"/>
         </w:rPr>
-        <w:t xml:space="preserve"> with cagtegory</w:t>
-      </w:r>
+        <w:t xml:space="preserve"> with </w:t>
+      </w:r>
+      <w:proofErr w:type="spellStart"/>
+      <w:r>
+        <w:rPr>
+          <w:rFonts w:ascii="Arial Black" w:hAnsi="Arial Black"/>
+          <w:b/>
+          <w:lang w:val="en-029"/>
+        </w:rPr>
+        <w:t>cagtegory</w:t>
+      </w:r>
+      <w:proofErr w:type="spellEnd"/>
     </w:p>
     <w:p>
       <w:pPr>
@@ -3069,15 +3401,27 @@
         </w:rPr>
         <w:t xml:space="preserve"> </w:t>
       </w:r>
-      <w:r>
-        <w:rPr>
-          <w:rFonts w:ascii="Consolas" w:eastAsia="Times New Roman" w:hAnsi="Consolas" w:cs="Times New Roman"/>
-          <w:color w:val="CE9178"/>
-          <w:sz w:val="21"/>
-          <w:szCs w:val="21"/>
-        </w:rPr>
-        <w:t>get_flashed_messages</w:t>
-      </w:r>
+      <w:proofErr w:type="spellStart"/>
+      <w:r>
+        <w:rPr>
+          <w:rFonts w:ascii="Consolas" w:eastAsia="Times New Roman" w:hAnsi="Consolas" w:cs="Times New Roman"/>
+          <w:color w:val="CE9178"/>
+          <w:sz w:val="21"/>
+          <w:szCs w:val="21"/>
+        </w:rPr>
+        <w:t>get_flashed_</w:t>
+      </w:r>
+      <w:proofErr w:type="gramStart"/>
+      <w:r>
+        <w:rPr>
+          <w:rFonts w:ascii="Consolas" w:eastAsia="Times New Roman" w:hAnsi="Consolas" w:cs="Times New Roman"/>
+          <w:color w:val="CE9178"/>
+          <w:sz w:val="21"/>
+          <w:szCs w:val="21"/>
+        </w:rPr>
+        <w:t>messages</w:t>
+      </w:r>
+      <w:proofErr w:type="spellEnd"/>
       <w:r>
         <w:rPr>
           <w:rFonts w:ascii="Consolas" w:eastAsia="Times New Roman" w:hAnsi="Consolas" w:cs="Times New Roman"/>
@@ -3087,6 +3431,8 @@
         </w:rPr>
         <w:t>(</w:t>
       </w:r>
+      <w:proofErr w:type="spellStart"/>
+      <w:proofErr w:type="gramEnd"/>
       <w:r>
         <w:rPr>
           <w:rFonts w:ascii="Consolas" w:eastAsia="Times New Roman" w:hAnsi="Consolas" w:cs="Times New Roman"/>
@@ -3096,6 +3442,7 @@
         </w:rPr>
         <w:t>with_categories</w:t>
       </w:r>
+      <w:proofErr w:type="spellEnd"/>
       <w:r>
         <w:rPr>
           <w:rFonts w:ascii="Consolas" w:eastAsia="Times New Roman" w:hAnsi="Consolas" w:cs="Times New Roman"/>
@@ -3208,7 +3555,29 @@
           <w:sz w:val="21"/>
           <w:szCs w:val="21"/>
         </w:rPr>
-        <w:t>        &lt;ul&gt;</w:t>
+        <w:t>        &lt;</w:t>
+      </w:r>
+      <w:proofErr w:type="spellStart"/>
+      <w:proofErr w:type="gramStart"/>
+      <w:r>
+        <w:rPr>
+          <w:rFonts w:ascii="Consolas" w:eastAsia="Times New Roman" w:hAnsi="Consolas" w:cs="Times New Roman"/>
+          <w:color w:val="CCCCCC"/>
+          <w:sz w:val="21"/>
+          <w:szCs w:val="21"/>
+        </w:rPr>
+        <w:t>ul</w:t>
+      </w:r>
+      <w:proofErr w:type="spellEnd"/>
+      <w:proofErr w:type="gramEnd"/>
+      <w:r>
+        <w:rPr>
+          <w:rFonts w:ascii="Consolas" w:eastAsia="Times New Roman" w:hAnsi="Consolas" w:cs="Times New Roman"/>
+          <w:color w:val="CCCCCC"/>
+          <w:sz w:val="21"/>
+          <w:szCs w:val="21"/>
+        </w:rPr>
+        <w:t>&gt;</w:t>
       </w:r>
     </w:p>
     <w:p>
@@ -3387,6 +3756,7 @@
         </w:rPr>
         <w:t xml:space="preserve"> </w:t>
       </w:r>
+      <w:proofErr w:type="gramStart"/>
       <w:r>
         <w:rPr>
           <w:rFonts w:ascii="Consolas" w:eastAsia="Times New Roman" w:hAnsi="Consolas" w:cs="Times New Roman"/>
@@ -3396,6 +3766,7 @@
         </w:rPr>
         <w:t>category</w:t>
       </w:r>
+      <w:proofErr w:type="gramEnd"/>
       <w:r>
         <w:rPr>
           <w:rFonts w:ascii="Consolas" w:eastAsia="Times New Roman" w:hAnsi="Consolas" w:cs="Times New Roman"/>
@@ -3460,7 +3831,514 @@
           <w:sz w:val="21"/>
           <w:szCs w:val="21"/>
         </w:rPr>
-        <w:t>                &lt;li class="success"&gt;</w:t>
+        <w:t>                &lt;li class="success"</w:t>
+      </w:r>
+      <w:proofErr w:type="gramStart"/>
+      <w:r>
+        <w:rPr>
+          <w:rFonts w:ascii="Consolas" w:eastAsia="Times New Roman" w:hAnsi="Consolas" w:cs="Times New Roman"/>
+          <w:color w:val="CCCCCC"/>
+          <w:sz w:val="21"/>
+          <w:szCs w:val="21"/>
+        </w:rPr>
+        <w:t>&gt;</w:t>
+      </w:r>
+      <w:r>
+        <w:rPr>
+          <w:rFonts w:ascii="Consolas" w:eastAsia="Times New Roman" w:hAnsi="Consolas" w:cs="Times New Roman"/>
+          <w:color w:val="569CD6"/>
+          <w:sz w:val="21"/>
+          <w:szCs w:val="21"/>
+        </w:rPr>
+        <w:t>{</w:t>
+      </w:r>
+      <w:proofErr w:type="gramEnd"/>
+      <w:r>
+        <w:rPr>
+          <w:rFonts w:ascii="Consolas" w:eastAsia="Times New Roman" w:hAnsi="Consolas" w:cs="Times New Roman"/>
+          <w:color w:val="569CD6"/>
+          <w:sz w:val="21"/>
+          <w:szCs w:val="21"/>
+        </w:rPr>
+        <w:t xml:space="preserve">{ </w:t>
+      </w:r>
+      <w:r>
+        <w:rPr>
+          <w:rFonts w:ascii="Consolas" w:eastAsia="Times New Roman" w:hAnsi="Consolas" w:cs="Times New Roman"/>
+          <w:color w:val="CE9178"/>
+          <w:sz w:val="21"/>
+          <w:szCs w:val="21"/>
+        </w:rPr>
+        <w:t>message</w:t>
+      </w:r>
+      <w:r>
+        <w:rPr>
+          <w:rFonts w:ascii="Consolas" w:eastAsia="Times New Roman" w:hAnsi="Consolas" w:cs="Times New Roman"/>
+          <w:color w:val="569CD6"/>
+          <w:sz w:val="21"/>
+          <w:szCs w:val="21"/>
+        </w:rPr>
+        <w:t xml:space="preserve"> }}</w:t>
+      </w:r>
+      <w:r>
+        <w:rPr>
+          <w:rFonts w:ascii="Consolas" w:eastAsia="Times New Roman" w:hAnsi="Consolas" w:cs="Times New Roman"/>
+          <w:color w:val="CCCCCC"/>
+          <w:sz w:val="21"/>
+          <w:szCs w:val="21"/>
+        </w:rPr>
+        <w:t>&lt;/li&gt;</w:t>
+      </w:r>
+    </w:p>
+    <w:p>
+      <w:pPr>
+        <w:shd w:val="clear" w:color="auto" w:fill="1F1F1F"/>
+        <w:spacing w:after="0" w:line="285" w:lineRule="atLeast"/>
+        <w:rPr>
+          <w:rFonts w:ascii="Consolas" w:eastAsia="Times New Roman" w:hAnsi="Consolas" w:cs="Times New Roman"/>
+          <w:color w:val="CCCCCC"/>
+          <w:sz w:val="21"/>
+          <w:szCs w:val="21"/>
+        </w:rPr>
+      </w:pPr>
+      <w:r>
+        <w:rPr>
+          <w:rFonts w:ascii="Consolas" w:eastAsia="Times New Roman" w:hAnsi="Consolas" w:cs="Times New Roman"/>
+          <w:color w:val="CCCCCC"/>
+          <w:sz w:val="21"/>
+          <w:szCs w:val="21"/>
+        </w:rPr>
+        <w:t xml:space="preserve">            </w:t>
+      </w:r>
+      <w:r>
+        <w:rPr>
+          <w:rFonts w:ascii="Consolas" w:eastAsia="Times New Roman" w:hAnsi="Consolas" w:cs="Times New Roman"/>
+          <w:color w:val="569CD6"/>
+          <w:sz w:val="21"/>
+          <w:szCs w:val="21"/>
+        </w:rPr>
+        <w:t xml:space="preserve">{% </w:t>
+      </w:r>
+      <w:proofErr w:type="spellStart"/>
+      <w:r>
+        <w:rPr>
+          <w:rFonts w:ascii="Consolas" w:eastAsia="Times New Roman" w:hAnsi="Consolas" w:cs="Times New Roman"/>
+          <w:color w:val="C586C0"/>
+          <w:sz w:val="21"/>
+          <w:szCs w:val="21"/>
+        </w:rPr>
+        <w:t>elif</w:t>
+      </w:r>
+      <w:proofErr w:type="spellEnd"/>
+      <w:r>
+        <w:rPr>
+          <w:rFonts w:ascii="Consolas" w:eastAsia="Times New Roman" w:hAnsi="Consolas" w:cs="Times New Roman"/>
+          <w:color w:val="569CD6"/>
+          <w:sz w:val="21"/>
+          <w:szCs w:val="21"/>
+        </w:rPr>
+        <w:t xml:space="preserve"> </w:t>
+      </w:r>
+      <w:r>
+        <w:rPr>
+          <w:rFonts w:ascii="Consolas" w:eastAsia="Times New Roman" w:hAnsi="Consolas" w:cs="Times New Roman"/>
+          <w:color w:val="CE9178"/>
+          <w:sz w:val="21"/>
+          <w:szCs w:val="21"/>
+        </w:rPr>
+        <w:t>category</w:t>
+      </w:r>
+      <w:r>
+        <w:rPr>
+          <w:rFonts w:ascii="Consolas" w:eastAsia="Times New Roman" w:hAnsi="Consolas" w:cs="Times New Roman"/>
+          <w:color w:val="569CD6"/>
+          <w:sz w:val="21"/>
+          <w:szCs w:val="21"/>
+        </w:rPr>
+        <w:t xml:space="preserve"> </w:t>
+      </w:r>
+      <w:r>
+        <w:rPr>
+          <w:rFonts w:ascii="Consolas" w:eastAsia="Times New Roman" w:hAnsi="Consolas" w:cs="Times New Roman"/>
+          <w:color w:val="D4D4D4"/>
+          <w:sz w:val="21"/>
+          <w:szCs w:val="21"/>
+        </w:rPr>
+        <w:t>==</w:t>
+      </w:r>
+      <w:r>
+        <w:rPr>
+          <w:rFonts w:ascii="Consolas" w:eastAsia="Times New Roman" w:hAnsi="Consolas" w:cs="Times New Roman"/>
+          <w:color w:val="569CD6"/>
+          <w:sz w:val="21"/>
+          <w:szCs w:val="21"/>
+        </w:rPr>
+        <w:t xml:space="preserve"> </w:t>
+      </w:r>
+      <w:r>
+        <w:rPr>
+          <w:rFonts w:ascii="Consolas" w:eastAsia="Times New Roman" w:hAnsi="Consolas" w:cs="Times New Roman"/>
+          <w:color w:val="CE9178"/>
+          <w:sz w:val="21"/>
+          <w:szCs w:val="21"/>
+        </w:rPr>
+        <w:t>'error'</w:t>
+      </w:r>
+      <w:r>
+        <w:rPr>
+          <w:rFonts w:ascii="Consolas" w:eastAsia="Times New Roman" w:hAnsi="Consolas" w:cs="Times New Roman"/>
+          <w:color w:val="569CD6"/>
+          <w:sz w:val="21"/>
+          <w:szCs w:val="21"/>
+        </w:rPr>
+        <w:t xml:space="preserve"> %}</w:t>
+      </w:r>
+    </w:p>
+    <w:p>
+      <w:pPr>
+        <w:shd w:val="clear" w:color="auto" w:fill="1F1F1F"/>
+        <w:spacing w:after="0" w:line="285" w:lineRule="atLeast"/>
+        <w:rPr>
+          <w:rFonts w:ascii="Consolas" w:eastAsia="Times New Roman" w:hAnsi="Consolas" w:cs="Times New Roman"/>
+          <w:color w:val="CCCCCC"/>
+          <w:sz w:val="21"/>
+          <w:szCs w:val="21"/>
+        </w:rPr>
+      </w:pPr>
+      <w:r>
+        <w:rPr>
+          <w:rFonts w:ascii="Consolas" w:eastAsia="Times New Roman" w:hAnsi="Consolas" w:cs="Times New Roman"/>
+          <w:color w:val="CCCCCC"/>
+          <w:sz w:val="21"/>
+          <w:szCs w:val="21"/>
+        </w:rPr>
+        <w:t>                &lt;li class="error"</w:t>
+      </w:r>
+      <w:proofErr w:type="gramStart"/>
+      <w:r>
+        <w:rPr>
+          <w:rFonts w:ascii="Consolas" w:eastAsia="Times New Roman" w:hAnsi="Consolas" w:cs="Times New Roman"/>
+          <w:color w:val="CCCCCC"/>
+          <w:sz w:val="21"/>
+          <w:szCs w:val="21"/>
+        </w:rPr>
+        <w:t>&gt;</w:t>
+      </w:r>
+      <w:r>
+        <w:rPr>
+          <w:rFonts w:ascii="Consolas" w:eastAsia="Times New Roman" w:hAnsi="Consolas" w:cs="Times New Roman"/>
+          <w:color w:val="569CD6"/>
+          <w:sz w:val="21"/>
+          <w:szCs w:val="21"/>
+        </w:rPr>
+        <w:t>{</w:t>
+      </w:r>
+      <w:proofErr w:type="gramEnd"/>
+      <w:r>
+        <w:rPr>
+          <w:rFonts w:ascii="Consolas" w:eastAsia="Times New Roman" w:hAnsi="Consolas" w:cs="Times New Roman"/>
+          <w:color w:val="569CD6"/>
+          <w:sz w:val="21"/>
+          <w:szCs w:val="21"/>
+        </w:rPr>
+        <w:t xml:space="preserve">{ </w:t>
+      </w:r>
+      <w:r>
+        <w:rPr>
+          <w:rFonts w:ascii="Consolas" w:eastAsia="Times New Roman" w:hAnsi="Consolas" w:cs="Times New Roman"/>
+          <w:color w:val="CE9178"/>
+          <w:sz w:val="21"/>
+          <w:szCs w:val="21"/>
+        </w:rPr>
+        <w:t>message</w:t>
+      </w:r>
+      <w:r>
+        <w:rPr>
+          <w:rFonts w:ascii="Consolas" w:eastAsia="Times New Roman" w:hAnsi="Consolas" w:cs="Times New Roman"/>
+          <w:color w:val="569CD6"/>
+          <w:sz w:val="21"/>
+          <w:szCs w:val="21"/>
+        </w:rPr>
+        <w:t xml:space="preserve"> }}</w:t>
+      </w:r>
+      <w:r>
+        <w:rPr>
+          <w:rFonts w:ascii="Consolas" w:eastAsia="Times New Roman" w:hAnsi="Consolas" w:cs="Times New Roman"/>
+          <w:color w:val="CCCCCC"/>
+          <w:sz w:val="21"/>
+          <w:szCs w:val="21"/>
+        </w:rPr>
+        <w:t>&lt;/li&gt;</w:t>
+      </w:r>
+    </w:p>
+    <w:p>
+      <w:pPr>
+        <w:shd w:val="clear" w:color="auto" w:fill="1F1F1F"/>
+        <w:spacing w:after="0" w:line="285" w:lineRule="atLeast"/>
+        <w:rPr>
+          <w:rFonts w:ascii="Consolas" w:eastAsia="Times New Roman" w:hAnsi="Consolas" w:cs="Times New Roman"/>
+          <w:color w:val="CCCCCC"/>
+          <w:sz w:val="21"/>
+          <w:szCs w:val="21"/>
+        </w:rPr>
+      </w:pPr>
+      <w:r>
+        <w:rPr>
+          <w:rFonts w:ascii="Consolas" w:eastAsia="Times New Roman" w:hAnsi="Consolas" w:cs="Times New Roman"/>
+          <w:color w:val="CCCCCC"/>
+          <w:sz w:val="21"/>
+          <w:szCs w:val="21"/>
+        </w:rPr>
+        <w:t xml:space="preserve">            </w:t>
+      </w:r>
+      <w:r>
+        <w:rPr>
+          <w:rFonts w:ascii="Consolas" w:eastAsia="Times New Roman" w:hAnsi="Consolas" w:cs="Times New Roman"/>
+          <w:color w:val="569CD6"/>
+          <w:sz w:val="21"/>
+          <w:szCs w:val="21"/>
+        </w:rPr>
+        <w:t xml:space="preserve">{% </w:t>
+      </w:r>
+      <w:proofErr w:type="spellStart"/>
+      <w:r>
+        <w:rPr>
+          <w:rFonts w:ascii="Consolas" w:eastAsia="Times New Roman" w:hAnsi="Consolas" w:cs="Times New Roman"/>
+          <w:color w:val="C586C0"/>
+          <w:sz w:val="21"/>
+          <w:szCs w:val="21"/>
+        </w:rPr>
+        <w:t>elif</w:t>
+      </w:r>
+      <w:proofErr w:type="spellEnd"/>
+      <w:r>
+        <w:rPr>
+          <w:rFonts w:ascii="Consolas" w:eastAsia="Times New Roman" w:hAnsi="Consolas" w:cs="Times New Roman"/>
+          <w:color w:val="569CD6"/>
+          <w:sz w:val="21"/>
+          <w:szCs w:val="21"/>
+        </w:rPr>
+        <w:t xml:space="preserve"> </w:t>
+      </w:r>
+      <w:r>
+        <w:rPr>
+          <w:rFonts w:ascii="Consolas" w:eastAsia="Times New Roman" w:hAnsi="Consolas" w:cs="Times New Roman"/>
+          <w:color w:val="CE9178"/>
+          <w:sz w:val="21"/>
+          <w:szCs w:val="21"/>
+        </w:rPr>
+        <w:t>category</w:t>
+      </w:r>
+      <w:r>
+        <w:rPr>
+          <w:rFonts w:ascii="Consolas" w:eastAsia="Times New Roman" w:hAnsi="Consolas" w:cs="Times New Roman"/>
+          <w:color w:val="569CD6"/>
+          <w:sz w:val="21"/>
+          <w:szCs w:val="21"/>
+        </w:rPr>
+        <w:t xml:space="preserve"> </w:t>
+      </w:r>
+      <w:r>
+        <w:rPr>
+          <w:rFonts w:ascii="Consolas" w:eastAsia="Times New Roman" w:hAnsi="Consolas" w:cs="Times New Roman"/>
+          <w:color w:val="D4D4D4"/>
+          <w:sz w:val="21"/>
+          <w:szCs w:val="21"/>
+        </w:rPr>
+        <w:t>==</w:t>
+      </w:r>
+      <w:r>
+        <w:rPr>
+          <w:rFonts w:ascii="Consolas" w:eastAsia="Times New Roman" w:hAnsi="Consolas" w:cs="Times New Roman"/>
+          <w:color w:val="569CD6"/>
+          <w:sz w:val="21"/>
+          <w:szCs w:val="21"/>
+        </w:rPr>
+        <w:t xml:space="preserve"> </w:t>
+      </w:r>
+      <w:r>
+        <w:rPr>
+          <w:rFonts w:ascii="Consolas" w:eastAsia="Times New Roman" w:hAnsi="Consolas" w:cs="Times New Roman"/>
+          <w:color w:val="CE9178"/>
+          <w:sz w:val="21"/>
+          <w:szCs w:val="21"/>
+        </w:rPr>
+        <w:t>'warning'</w:t>
+      </w:r>
+      <w:r>
+        <w:rPr>
+          <w:rFonts w:ascii="Consolas" w:eastAsia="Times New Roman" w:hAnsi="Consolas" w:cs="Times New Roman"/>
+          <w:color w:val="569CD6"/>
+          <w:sz w:val="21"/>
+          <w:szCs w:val="21"/>
+        </w:rPr>
+        <w:t xml:space="preserve"> %}</w:t>
+      </w:r>
+    </w:p>
+    <w:p>
+      <w:pPr>
+        <w:shd w:val="clear" w:color="auto" w:fill="1F1F1F"/>
+        <w:spacing w:after="0" w:line="285" w:lineRule="atLeast"/>
+        <w:rPr>
+          <w:rFonts w:ascii="Consolas" w:eastAsia="Times New Roman" w:hAnsi="Consolas" w:cs="Times New Roman"/>
+          <w:color w:val="CCCCCC"/>
+          <w:sz w:val="21"/>
+          <w:szCs w:val="21"/>
+        </w:rPr>
+      </w:pPr>
+      <w:r>
+        <w:rPr>
+          <w:rFonts w:ascii="Consolas" w:eastAsia="Times New Roman" w:hAnsi="Consolas" w:cs="Times New Roman"/>
+          <w:color w:val="CCCCCC"/>
+          <w:sz w:val="21"/>
+          <w:szCs w:val="21"/>
+        </w:rPr>
+        <w:t>                &lt;li class="warning"</w:t>
+      </w:r>
+      <w:proofErr w:type="gramStart"/>
+      <w:r>
+        <w:rPr>
+          <w:rFonts w:ascii="Consolas" w:eastAsia="Times New Roman" w:hAnsi="Consolas" w:cs="Times New Roman"/>
+          <w:color w:val="CCCCCC"/>
+          <w:sz w:val="21"/>
+          <w:szCs w:val="21"/>
+        </w:rPr>
+        <w:t>&gt;</w:t>
+      </w:r>
+      <w:r>
+        <w:rPr>
+          <w:rFonts w:ascii="Consolas" w:eastAsia="Times New Roman" w:hAnsi="Consolas" w:cs="Times New Roman"/>
+          <w:color w:val="569CD6"/>
+          <w:sz w:val="21"/>
+          <w:szCs w:val="21"/>
+        </w:rPr>
+        <w:t>{</w:t>
+      </w:r>
+      <w:proofErr w:type="gramEnd"/>
+      <w:r>
+        <w:rPr>
+          <w:rFonts w:ascii="Consolas" w:eastAsia="Times New Roman" w:hAnsi="Consolas" w:cs="Times New Roman"/>
+          <w:color w:val="569CD6"/>
+          <w:sz w:val="21"/>
+          <w:szCs w:val="21"/>
+        </w:rPr>
+        <w:t xml:space="preserve">{ </w:t>
+      </w:r>
+      <w:r>
+        <w:rPr>
+          <w:rFonts w:ascii="Consolas" w:eastAsia="Times New Roman" w:hAnsi="Consolas" w:cs="Times New Roman"/>
+          <w:color w:val="CE9178"/>
+          <w:sz w:val="21"/>
+          <w:szCs w:val="21"/>
+        </w:rPr>
+        <w:t>message</w:t>
+      </w:r>
+      <w:r>
+        <w:rPr>
+          <w:rFonts w:ascii="Consolas" w:eastAsia="Times New Roman" w:hAnsi="Consolas" w:cs="Times New Roman"/>
+          <w:color w:val="569CD6"/>
+          <w:sz w:val="21"/>
+          <w:szCs w:val="21"/>
+        </w:rPr>
+        <w:t xml:space="preserve"> }}</w:t>
+      </w:r>
+      <w:r>
+        <w:rPr>
+          <w:rFonts w:ascii="Consolas" w:eastAsia="Times New Roman" w:hAnsi="Consolas" w:cs="Times New Roman"/>
+          <w:color w:val="CCCCCC"/>
+          <w:sz w:val="21"/>
+          <w:szCs w:val="21"/>
+        </w:rPr>
+        <w:t>&lt;/li&gt;</w:t>
+      </w:r>
+    </w:p>
+    <w:p>
+      <w:pPr>
+        <w:shd w:val="clear" w:color="auto" w:fill="1F1F1F"/>
+        <w:spacing w:after="0" w:line="285" w:lineRule="atLeast"/>
+        <w:rPr>
+          <w:rFonts w:ascii="Consolas" w:eastAsia="Times New Roman" w:hAnsi="Consolas" w:cs="Times New Roman"/>
+          <w:color w:val="CCCCCC"/>
+          <w:sz w:val="21"/>
+          <w:szCs w:val="21"/>
+        </w:rPr>
+      </w:pPr>
+      <w:r>
+        <w:rPr>
+          <w:rFonts w:ascii="Consolas" w:eastAsia="Times New Roman" w:hAnsi="Consolas" w:cs="Times New Roman"/>
+          <w:color w:val="CCCCCC"/>
+          <w:sz w:val="21"/>
+          <w:szCs w:val="21"/>
+        </w:rPr>
+        <w:t xml:space="preserve">            </w:t>
+      </w:r>
+      <w:r>
+        <w:rPr>
+          <w:rFonts w:ascii="Consolas" w:eastAsia="Times New Roman" w:hAnsi="Consolas" w:cs="Times New Roman"/>
+          <w:color w:val="569CD6"/>
+          <w:sz w:val="21"/>
+          <w:szCs w:val="21"/>
+        </w:rPr>
+        <w:t xml:space="preserve">{% </w:t>
+      </w:r>
+      <w:r>
+        <w:rPr>
+          <w:rFonts w:ascii="Consolas" w:eastAsia="Times New Roman" w:hAnsi="Consolas" w:cs="Times New Roman"/>
+          <w:color w:val="C586C0"/>
+          <w:sz w:val="21"/>
+          <w:szCs w:val="21"/>
+        </w:rPr>
+        <w:t>else</w:t>
+      </w:r>
+      <w:r>
+        <w:rPr>
+          <w:rFonts w:ascii="Consolas" w:eastAsia="Times New Roman" w:hAnsi="Consolas" w:cs="Times New Roman"/>
+          <w:color w:val="569CD6"/>
+          <w:sz w:val="21"/>
+          <w:szCs w:val="21"/>
+        </w:rPr>
+        <w:t xml:space="preserve"> %}</w:t>
+      </w:r>
+    </w:p>
+    <w:p>
+      <w:pPr>
+        <w:shd w:val="clear" w:color="auto" w:fill="1F1F1F"/>
+        <w:spacing w:after="0" w:line="285" w:lineRule="atLeast"/>
+        <w:rPr>
+          <w:rFonts w:ascii="Consolas" w:eastAsia="Times New Roman" w:hAnsi="Consolas" w:cs="Times New Roman"/>
+          <w:color w:val="CCCCCC"/>
+          <w:sz w:val="21"/>
+          <w:szCs w:val="21"/>
+        </w:rPr>
+      </w:pPr>
+      <w:r>
+        <w:rPr>
+          <w:rFonts w:ascii="Consolas" w:eastAsia="Times New Roman" w:hAnsi="Consolas" w:cs="Times New Roman"/>
+          <w:color w:val="CCCCCC"/>
+          <w:sz w:val="21"/>
+          <w:szCs w:val="21"/>
+        </w:rPr>
+        <w:t>                &lt;</w:t>
+      </w:r>
+      <w:proofErr w:type="gramStart"/>
+      <w:r>
+        <w:rPr>
+          <w:rFonts w:ascii="Consolas" w:eastAsia="Times New Roman" w:hAnsi="Consolas" w:cs="Times New Roman"/>
+          <w:color w:val="CCCCCC"/>
+          <w:sz w:val="21"/>
+          <w:szCs w:val="21"/>
+        </w:rPr>
+        <w:t>li</w:t>
+      </w:r>
+      <w:proofErr w:type="gramEnd"/>
+      <w:r>
+        <w:rPr>
+          <w:rFonts w:ascii="Consolas" w:eastAsia="Times New Roman" w:hAnsi="Consolas" w:cs="Times New Roman"/>
+          <w:color w:val="CCCCCC"/>
+          <w:sz w:val="21"/>
+          <w:szCs w:val="21"/>
+        </w:rPr>
+        <w:t>&gt;</w:t>
       </w:r>
       <w:r>
         <w:rPr>
@@ -3528,6 +4406,7 @@
         </w:rPr>
         <w:t xml:space="preserve">{% </w:t>
       </w:r>
+      <w:proofErr w:type="spellStart"/>
       <w:r>
         <w:rPr>
           <w:rFonts w:ascii="Consolas" w:eastAsia="Times New Roman" w:hAnsi="Consolas" w:cs="Times New Roman"/>
@@ -3535,62 +4414,9 @@
           <w:sz w:val="21"/>
           <w:szCs w:val="21"/>
         </w:rPr>
-        <w:t>elif</w:t>
-      </w:r>
-      <w:r>
-        <w:rPr>
-          <w:rFonts w:ascii="Consolas" w:eastAsia="Times New Roman" w:hAnsi="Consolas" w:cs="Times New Roman"/>
-          <w:color w:val="569CD6"/>
-          <w:sz w:val="21"/>
-          <w:szCs w:val="21"/>
-        </w:rPr>
-        <w:t xml:space="preserve"> </w:t>
-      </w:r>
-      <w:r>
-        <w:rPr>
-          <w:rFonts w:ascii="Consolas" w:eastAsia="Times New Roman" w:hAnsi="Consolas" w:cs="Times New Roman"/>
-          <w:color w:val="CE9178"/>
-          <w:sz w:val="21"/>
-          <w:szCs w:val="21"/>
-        </w:rPr>
-        <w:t>category</w:t>
-      </w:r>
-      <w:r>
-        <w:rPr>
-          <w:rFonts w:ascii="Consolas" w:eastAsia="Times New Roman" w:hAnsi="Consolas" w:cs="Times New Roman"/>
-          <w:color w:val="569CD6"/>
-          <w:sz w:val="21"/>
-          <w:szCs w:val="21"/>
-        </w:rPr>
-        <w:t xml:space="preserve"> </w:t>
-      </w:r>
-      <w:r>
-        <w:rPr>
-          <w:rFonts w:ascii="Consolas" w:eastAsia="Times New Roman" w:hAnsi="Consolas" w:cs="Times New Roman"/>
-          <w:color w:val="D4D4D4"/>
-          <w:sz w:val="21"/>
-          <w:szCs w:val="21"/>
-        </w:rPr>
-        <w:t>==</w:t>
-      </w:r>
-      <w:r>
-        <w:rPr>
-          <w:rFonts w:ascii="Consolas" w:eastAsia="Times New Roman" w:hAnsi="Consolas" w:cs="Times New Roman"/>
-          <w:color w:val="569CD6"/>
-          <w:sz w:val="21"/>
-          <w:szCs w:val="21"/>
-        </w:rPr>
-        <w:t xml:space="preserve"> </w:t>
-      </w:r>
-      <w:r>
-        <w:rPr>
-          <w:rFonts w:ascii="Consolas" w:eastAsia="Times New Roman" w:hAnsi="Consolas" w:cs="Times New Roman"/>
-          <w:color w:val="CE9178"/>
-          <w:sz w:val="21"/>
-          <w:szCs w:val="21"/>
-        </w:rPr>
-        <w:t>'error'</w:t>
-      </w:r>
+        <w:t>endif</w:t>
+      </w:r>
+      <w:proofErr w:type="spellEnd"/>
       <w:r>
         <w:rPr>
           <w:rFonts w:ascii="Consolas" w:eastAsia="Times New Roman" w:hAnsi="Consolas" w:cs="Times New Roman"/>
@@ -3619,43 +4445,36 @@
           <w:sz w:val="21"/>
           <w:szCs w:val="21"/>
         </w:rPr>
-        <w:t>                &lt;li class="error"&gt;</w:t>
-      </w:r>
-      <w:r>
-        <w:rPr>
-          <w:rFonts w:ascii="Consolas" w:eastAsia="Times New Roman" w:hAnsi="Consolas" w:cs="Times New Roman"/>
-          <w:color w:val="569CD6"/>
-          <w:sz w:val="21"/>
-          <w:szCs w:val="21"/>
-        </w:rPr>
-        <w:t xml:space="preserve">{{ </w:t>
-      </w:r>
-      <w:r>
-        <w:rPr>
-          <w:rFonts w:ascii="Consolas" w:eastAsia="Times New Roman" w:hAnsi="Consolas" w:cs="Times New Roman"/>
-          <w:color w:val="CE9178"/>
-          <w:sz w:val="21"/>
-          <w:szCs w:val="21"/>
-        </w:rPr>
-        <w:t>message</w:t>
-      </w:r>
-      <w:r>
-        <w:rPr>
-          <w:rFonts w:ascii="Consolas" w:eastAsia="Times New Roman" w:hAnsi="Consolas" w:cs="Times New Roman"/>
-          <w:color w:val="569CD6"/>
-          <w:sz w:val="21"/>
-          <w:szCs w:val="21"/>
-        </w:rPr>
-        <w:t xml:space="preserve"> }}</w:t>
-      </w:r>
-      <w:r>
-        <w:rPr>
-          <w:rFonts w:ascii="Consolas" w:eastAsia="Times New Roman" w:hAnsi="Consolas" w:cs="Times New Roman"/>
-          <w:color w:val="CCCCCC"/>
-          <w:sz w:val="21"/>
-          <w:szCs w:val="21"/>
-        </w:rPr>
-        <w:t>&lt;/li&gt;</w:t>
+        <w:t xml:space="preserve">        </w:t>
+      </w:r>
+      <w:r>
+        <w:rPr>
+          <w:rFonts w:ascii="Consolas" w:eastAsia="Times New Roman" w:hAnsi="Consolas" w:cs="Times New Roman"/>
+          <w:color w:val="569CD6"/>
+          <w:sz w:val="21"/>
+          <w:szCs w:val="21"/>
+        </w:rPr>
+        <w:t xml:space="preserve">{% </w:t>
+      </w:r>
+      <w:proofErr w:type="spellStart"/>
+      <w:r>
+        <w:rPr>
+          <w:rFonts w:ascii="Consolas" w:eastAsia="Times New Roman" w:hAnsi="Consolas" w:cs="Times New Roman"/>
+          <w:color w:val="C586C0"/>
+          <w:sz w:val="21"/>
+          <w:szCs w:val="21"/>
+        </w:rPr>
+        <w:t>endfor</w:t>
+      </w:r>
+      <w:proofErr w:type="spellEnd"/>
+      <w:r>
+        <w:rPr>
+          <w:rFonts w:ascii="Consolas" w:eastAsia="Times New Roman" w:hAnsi="Consolas" w:cs="Times New Roman"/>
+          <w:color w:val="569CD6"/>
+          <w:sz w:val="21"/>
+          <w:szCs w:val="21"/>
+        </w:rPr>
+        <w:t xml:space="preserve"> %}</w:t>
       </w:r>
     </w:p>
     <w:p>
@@ -3676,7 +4495,48 @@
           <w:sz w:val="21"/>
           <w:szCs w:val="21"/>
         </w:rPr>
-        <w:t xml:space="preserve">            </w:t>
+        <w:t>        &lt;/</w:t>
+      </w:r>
+      <w:proofErr w:type="spellStart"/>
+      <w:r>
+        <w:rPr>
+          <w:rFonts w:ascii="Consolas" w:eastAsia="Times New Roman" w:hAnsi="Consolas" w:cs="Times New Roman"/>
+          <w:color w:val="CCCCCC"/>
+          <w:sz w:val="21"/>
+          <w:szCs w:val="21"/>
+        </w:rPr>
+        <w:t>ul</w:t>
+      </w:r>
+      <w:proofErr w:type="spellEnd"/>
+      <w:r>
+        <w:rPr>
+          <w:rFonts w:ascii="Consolas" w:eastAsia="Times New Roman" w:hAnsi="Consolas" w:cs="Times New Roman"/>
+          <w:color w:val="CCCCCC"/>
+          <w:sz w:val="21"/>
+          <w:szCs w:val="21"/>
+        </w:rPr>
+        <w:t>&gt;</w:t>
+      </w:r>
+    </w:p>
+    <w:p>
+      <w:pPr>
+        <w:shd w:val="clear" w:color="auto" w:fill="1F1F1F"/>
+        <w:spacing w:after="0" w:line="285" w:lineRule="atLeast"/>
+        <w:rPr>
+          <w:rFonts w:ascii="Consolas" w:eastAsia="Times New Roman" w:hAnsi="Consolas" w:cs="Times New Roman"/>
+          <w:color w:val="CCCCCC"/>
+          <w:sz w:val="21"/>
+          <w:szCs w:val="21"/>
+        </w:rPr>
+      </w:pPr>
+      <w:r>
+        <w:rPr>
+          <w:rFonts w:ascii="Consolas" w:eastAsia="Times New Roman" w:hAnsi="Consolas" w:cs="Times New Roman"/>
+          <w:color w:val="CCCCCC"/>
+          <w:sz w:val="21"/>
+          <w:szCs w:val="21"/>
+        </w:rPr>
+        <w:t xml:space="preserve">    </w:t>
       </w:r>
       <w:r>
         <w:rPr>
@@ -3687,6 +4547,7 @@
         </w:rPr>
         <w:t xml:space="preserve">{% </w:t>
       </w:r>
+      <w:proofErr w:type="spellStart"/>
       <w:r>
         <w:rPr>
           <w:rFonts w:ascii="Consolas" w:eastAsia="Times New Roman" w:hAnsi="Consolas" w:cs="Times New Roman"/>
@@ -3694,62 +4555,9 @@
           <w:sz w:val="21"/>
           <w:szCs w:val="21"/>
         </w:rPr>
-        <w:t>elif</w:t>
-      </w:r>
-      <w:r>
-        <w:rPr>
-          <w:rFonts w:ascii="Consolas" w:eastAsia="Times New Roman" w:hAnsi="Consolas" w:cs="Times New Roman"/>
-          <w:color w:val="569CD6"/>
-          <w:sz w:val="21"/>
-          <w:szCs w:val="21"/>
-        </w:rPr>
-        <w:t xml:space="preserve"> </w:t>
-      </w:r>
-      <w:r>
-        <w:rPr>
-          <w:rFonts w:ascii="Consolas" w:eastAsia="Times New Roman" w:hAnsi="Consolas" w:cs="Times New Roman"/>
-          <w:color w:val="CE9178"/>
-          <w:sz w:val="21"/>
-          <w:szCs w:val="21"/>
-        </w:rPr>
-        <w:t>category</w:t>
-      </w:r>
-      <w:r>
-        <w:rPr>
-          <w:rFonts w:ascii="Consolas" w:eastAsia="Times New Roman" w:hAnsi="Consolas" w:cs="Times New Roman"/>
-          <w:color w:val="569CD6"/>
-          <w:sz w:val="21"/>
-          <w:szCs w:val="21"/>
-        </w:rPr>
-        <w:t xml:space="preserve"> </w:t>
-      </w:r>
-      <w:r>
-        <w:rPr>
-          <w:rFonts w:ascii="Consolas" w:eastAsia="Times New Roman" w:hAnsi="Consolas" w:cs="Times New Roman"/>
-          <w:color w:val="D4D4D4"/>
-          <w:sz w:val="21"/>
-          <w:szCs w:val="21"/>
-        </w:rPr>
-        <w:t>==</w:t>
-      </w:r>
-      <w:r>
-        <w:rPr>
-          <w:rFonts w:ascii="Consolas" w:eastAsia="Times New Roman" w:hAnsi="Consolas" w:cs="Times New Roman"/>
-          <w:color w:val="569CD6"/>
-          <w:sz w:val="21"/>
-          <w:szCs w:val="21"/>
-        </w:rPr>
-        <w:t xml:space="preserve"> </w:t>
-      </w:r>
-      <w:r>
-        <w:rPr>
-          <w:rFonts w:ascii="Consolas" w:eastAsia="Times New Roman" w:hAnsi="Consolas" w:cs="Times New Roman"/>
-          <w:color w:val="CE9178"/>
-          <w:sz w:val="21"/>
-          <w:szCs w:val="21"/>
-        </w:rPr>
-        <w:t>'warning'</w:t>
-      </w:r>
+        <w:t>endif</w:t>
+      </w:r>
+      <w:proofErr w:type="spellEnd"/>
       <w:r>
         <w:rPr>
           <w:rFonts w:ascii="Consolas" w:eastAsia="Times New Roman" w:hAnsi="Consolas" w:cs="Times New Roman"/>
@@ -3774,78 +4582,13 @@
       <w:r>
         <w:rPr>
           <w:rFonts w:ascii="Consolas" w:eastAsia="Times New Roman" w:hAnsi="Consolas" w:cs="Times New Roman"/>
-          <w:color w:val="CCCCCC"/>
-          <w:sz w:val="21"/>
-          <w:szCs w:val="21"/>
-        </w:rPr>
-        <w:t>                &lt;li class="warning"&gt;</w:t>
-      </w:r>
-      <w:r>
-        <w:rPr>
-          <w:rFonts w:ascii="Consolas" w:eastAsia="Times New Roman" w:hAnsi="Consolas" w:cs="Times New Roman"/>
-          <w:color w:val="569CD6"/>
-          <w:sz w:val="21"/>
-          <w:szCs w:val="21"/>
-        </w:rPr>
-        <w:t xml:space="preserve">{{ </w:t>
-      </w:r>
-      <w:r>
-        <w:rPr>
-          <w:rFonts w:ascii="Consolas" w:eastAsia="Times New Roman" w:hAnsi="Consolas" w:cs="Times New Roman"/>
-          <w:color w:val="CE9178"/>
-          <w:sz w:val="21"/>
-          <w:szCs w:val="21"/>
-        </w:rPr>
-        <w:t>message</w:t>
-      </w:r>
-      <w:r>
-        <w:rPr>
-          <w:rFonts w:ascii="Consolas" w:eastAsia="Times New Roman" w:hAnsi="Consolas" w:cs="Times New Roman"/>
-          <w:color w:val="569CD6"/>
-          <w:sz w:val="21"/>
-          <w:szCs w:val="21"/>
-        </w:rPr>
-        <w:t xml:space="preserve"> }}</w:t>
-      </w:r>
-      <w:r>
-        <w:rPr>
-          <w:rFonts w:ascii="Consolas" w:eastAsia="Times New Roman" w:hAnsi="Consolas" w:cs="Times New Roman"/>
-          <w:color w:val="CCCCCC"/>
-          <w:sz w:val="21"/>
-          <w:szCs w:val="21"/>
-        </w:rPr>
-        <w:t>&lt;/li&gt;</w:t>
-      </w:r>
-    </w:p>
-    <w:p>
-      <w:pPr>
-        <w:shd w:val="clear" w:color="auto" w:fill="1F1F1F"/>
-        <w:spacing w:after="0" w:line="285" w:lineRule="atLeast"/>
-        <w:rPr>
-          <w:rFonts w:ascii="Consolas" w:eastAsia="Times New Roman" w:hAnsi="Consolas" w:cs="Times New Roman"/>
-          <w:color w:val="CCCCCC"/>
-          <w:sz w:val="21"/>
-          <w:szCs w:val="21"/>
-        </w:rPr>
-      </w:pPr>
-      <w:r>
-        <w:rPr>
-          <w:rFonts w:ascii="Consolas" w:eastAsia="Times New Roman" w:hAnsi="Consolas" w:cs="Times New Roman"/>
-          <w:color w:val="CCCCCC"/>
-          <w:sz w:val="21"/>
-          <w:szCs w:val="21"/>
-        </w:rPr>
-        <w:t xml:space="preserve">            </w:t>
-      </w:r>
-      <w:r>
-        <w:rPr>
-          <w:rFonts w:ascii="Consolas" w:eastAsia="Times New Roman" w:hAnsi="Consolas" w:cs="Times New Roman"/>
           <w:color w:val="569CD6"/>
           <w:sz w:val="21"/>
           <w:szCs w:val="21"/>
         </w:rPr>
         <w:t xml:space="preserve">{% </w:t>
       </w:r>
+      <w:proofErr w:type="spellStart"/>
       <w:r>
         <w:rPr>
           <w:rFonts w:ascii="Consolas" w:eastAsia="Times New Roman" w:hAnsi="Consolas" w:cs="Times New Roman"/>
@@ -3853,269 +4596,9 @@
           <w:sz w:val="21"/>
           <w:szCs w:val="21"/>
         </w:rPr>
-        <w:t>else</w:t>
-      </w:r>
-      <w:r>
-        <w:rPr>
-          <w:rFonts w:ascii="Consolas" w:eastAsia="Times New Roman" w:hAnsi="Consolas" w:cs="Times New Roman"/>
-          <w:color w:val="569CD6"/>
-          <w:sz w:val="21"/>
-          <w:szCs w:val="21"/>
-        </w:rPr>
-        <w:t xml:space="preserve"> %}</w:t>
-      </w:r>
-    </w:p>
-    <w:p>
-      <w:pPr>
-        <w:shd w:val="clear" w:color="auto" w:fill="1F1F1F"/>
-        <w:spacing w:after="0" w:line="285" w:lineRule="atLeast"/>
-        <w:rPr>
-          <w:rFonts w:ascii="Consolas" w:eastAsia="Times New Roman" w:hAnsi="Consolas" w:cs="Times New Roman"/>
-          <w:color w:val="CCCCCC"/>
-          <w:sz w:val="21"/>
-          <w:szCs w:val="21"/>
-        </w:rPr>
-      </w:pPr>
-      <w:r>
-        <w:rPr>
-          <w:rFonts w:ascii="Consolas" w:eastAsia="Times New Roman" w:hAnsi="Consolas" w:cs="Times New Roman"/>
-          <w:color w:val="CCCCCC"/>
-          <w:sz w:val="21"/>
-          <w:szCs w:val="21"/>
-        </w:rPr>
-        <w:t>                &lt;li&gt;</w:t>
-      </w:r>
-      <w:r>
-        <w:rPr>
-          <w:rFonts w:ascii="Consolas" w:eastAsia="Times New Roman" w:hAnsi="Consolas" w:cs="Times New Roman"/>
-          <w:color w:val="569CD6"/>
-          <w:sz w:val="21"/>
-          <w:szCs w:val="21"/>
-        </w:rPr>
-        <w:t xml:space="preserve">{{ </w:t>
-      </w:r>
-      <w:r>
-        <w:rPr>
-          <w:rFonts w:ascii="Consolas" w:eastAsia="Times New Roman" w:hAnsi="Consolas" w:cs="Times New Roman"/>
-          <w:color w:val="CE9178"/>
-          <w:sz w:val="21"/>
-          <w:szCs w:val="21"/>
-        </w:rPr>
-        <w:t>message</w:t>
-      </w:r>
-      <w:r>
-        <w:rPr>
-          <w:rFonts w:ascii="Consolas" w:eastAsia="Times New Roman" w:hAnsi="Consolas" w:cs="Times New Roman"/>
-          <w:color w:val="569CD6"/>
-          <w:sz w:val="21"/>
-          <w:szCs w:val="21"/>
-        </w:rPr>
-        <w:t xml:space="preserve"> }}</w:t>
-      </w:r>
-      <w:r>
-        <w:rPr>
-          <w:rFonts w:ascii="Consolas" w:eastAsia="Times New Roman" w:hAnsi="Consolas" w:cs="Times New Roman"/>
-          <w:color w:val="CCCCCC"/>
-          <w:sz w:val="21"/>
-          <w:szCs w:val="21"/>
-        </w:rPr>
-        <w:t>&lt;/li&gt;</w:t>
-      </w:r>
-    </w:p>
-    <w:p>
-      <w:pPr>
-        <w:shd w:val="clear" w:color="auto" w:fill="1F1F1F"/>
-        <w:spacing w:after="0" w:line="285" w:lineRule="atLeast"/>
-        <w:rPr>
-          <w:rFonts w:ascii="Consolas" w:eastAsia="Times New Roman" w:hAnsi="Consolas" w:cs="Times New Roman"/>
-          <w:color w:val="CCCCCC"/>
-          <w:sz w:val="21"/>
-          <w:szCs w:val="21"/>
-        </w:rPr>
-      </w:pPr>
-      <w:r>
-        <w:rPr>
-          <w:rFonts w:ascii="Consolas" w:eastAsia="Times New Roman" w:hAnsi="Consolas" w:cs="Times New Roman"/>
-          <w:color w:val="CCCCCC"/>
-          <w:sz w:val="21"/>
-          <w:szCs w:val="21"/>
-        </w:rPr>
-        <w:t xml:space="preserve">            </w:t>
-      </w:r>
-      <w:r>
-        <w:rPr>
-          <w:rFonts w:ascii="Consolas" w:eastAsia="Times New Roman" w:hAnsi="Consolas" w:cs="Times New Roman"/>
-          <w:color w:val="569CD6"/>
-          <w:sz w:val="21"/>
-          <w:szCs w:val="21"/>
-        </w:rPr>
-        <w:t xml:space="preserve">{% </w:t>
-      </w:r>
-      <w:r>
-        <w:rPr>
-          <w:rFonts w:ascii="Consolas" w:eastAsia="Times New Roman" w:hAnsi="Consolas" w:cs="Times New Roman"/>
-          <w:color w:val="C586C0"/>
-          <w:sz w:val="21"/>
-          <w:szCs w:val="21"/>
-        </w:rPr>
-        <w:t>endif</w:t>
-      </w:r>
-      <w:r>
-        <w:rPr>
-          <w:rFonts w:ascii="Consolas" w:eastAsia="Times New Roman" w:hAnsi="Consolas" w:cs="Times New Roman"/>
-          <w:color w:val="569CD6"/>
-          <w:sz w:val="21"/>
-          <w:szCs w:val="21"/>
-        </w:rPr>
-        <w:t xml:space="preserve"> %}</w:t>
-      </w:r>
-    </w:p>
-    <w:p>
-      <w:pPr>
-        <w:shd w:val="clear" w:color="auto" w:fill="1F1F1F"/>
-        <w:spacing w:after="0" w:line="285" w:lineRule="atLeast"/>
-        <w:rPr>
-          <w:rFonts w:ascii="Consolas" w:eastAsia="Times New Roman" w:hAnsi="Consolas" w:cs="Times New Roman"/>
-          <w:color w:val="CCCCCC"/>
-          <w:sz w:val="21"/>
-          <w:szCs w:val="21"/>
-        </w:rPr>
-      </w:pPr>
-      <w:r>
-        <w:rPr>
-          <w:rFonts w:ascii="Consolas" w:eastAsia="Times New Roman" w:hAnsi="Consolas" w:cs="Times New Roman"/>
-          <w:color w:val="CCCCCC"/>
-          <w:sz w:val="21"/>
-          <w:szCs w:val="21"/>
-        </w:rPr>
-        <w:t xml:space="preserve">        </w:t>
-      </w:r>
-      <w:r>
-        <w:rPr>
-          <w:rFonts w:ascii="Consolas" w:eastAsia="Times New Roman" w:hAnsi="Consolas" w:cs="Times New Roman"/>
-          <w:color w:val="569CD6"/>
-          <w:sz w:val="21"/>
-          <w:szCs w:val="21"/>
-        </w:rPr>
-        <w:t xml:space="preserve">{% </w:t>
-      </w:r>
-      <w:r>
-        <w:rPr>
-          <w:rFonts w:ascii="Consolas" w:eastAsia="Times New Roman" w:hAnsi="Consolas" w:cs="Times New Roman"/>
-          <w:color w:val="C586C0"/>
-          <w:sz w:val="21"/>
-          <w:szCs w:val="21"/>
-        </w:rPr>
-        <w:t>endfor</w:t>
-      </w:r>
-      <w:r>
-        <w:rPr>
-          <w:rFonts w:ascii="Consolas" w:eastAsia="Times New Roman" w:hAnsi="Consolas" w:cs="Times New Roman"/>
-          <w:color w:val="569CD6"/>
-          <w:sz w:val="21"/>
-          <w:szCs w:val="21"/>
-        </w:rPr>
-        <w:t xml:space="preserve"> %}</w:t>
-      </w:r>
-    </w:p>
-    <w:p>
-      <w:pPr>
-        <w:shd w:val="clear" w:color="auto" w:fill="1F1F1F"/>
-        <w:spacing w:after="0" w:line="285" w:lineRule="atLeast"/>
-        <w:rPr>
-          <w:rFonts w:ascii="Consolas" w:eastAsia="Times New Roman" w:hAnsi="Consolas" w:cs="Times New Roman"/>
-          <w:color w:val="CCCCCC"/>
-          <w:sz w:val="21"/>
-          <w:szCs w:val="21"/>
-        </w:rPr>
-      </w:pPr>
-      <w:r>
-        <w:rPr>
-          <w:rFonts w:ascii="Consolas" w:eastAsia="Times New Roman" w:hAnsi="Consolas" w:cs="Times New Roman"/>
-          <w:color w:val="CCCCCC"/>
-          <w:sz w:val="21"/>
-          <w:szCs w:val="21"/>
-        </w:rPr>
-        <w:t>        &lt;/ul&gt;</w:t>
-      </w:r>
-    </w:p>
-    <w:p>
-      <w:pPr>
-        <w:shd w:val="clear" w:color="auto" w:fill="1F1F1F"/>
-        <w:spacing w:after="0" w:line="285" w:lineRule="atLeast"/>
-        <w:rPr>
-          <w:rFonts w:ascii="Consolas" w:eastAsia="Times New Roman" w:hAnsi="Consolas" w:cs="Times New Roman"/>
-          <w:color w:val="CCCCCC"/>
-          <w:sz w:val="21"/>
-          <w:szCs w:val="21"/>
-        </w:rPr>
-      </w:pPr>
-      <w:r>
-        <w:rPr>
-          <w:rFonts w:ascii="Consolas" w:eastAsia="Times New Roman" w:hAnsi="Consolas" w:cs="Times New Roman"/>
-          <w:color w:val="CCCCCC"/>
-          <w:sz w:val="21"/>
-          <w:szCs w:val="21"/>
-        </w:rPr>
-        <w:t xml:space="preserve">    </w:t>
-      </w:r>
-      <w:r>
-        <w:rPr>
-          <w:rFonts w:ascii="Consolas" w:eastAsia="Times New Roman" w:hAnsi="Consolas" w:cs="Times New Roman"/>
-          <w:color w:val="569CD6"/>
-          <w:sz w:val="21"/>
-          <w:szCs w:val="21"/>
-        </w:rPr>
-        <w:t xml:space="preserve">{% </w:t>
-      </w:r>
-      <w:r>
-        <w:rPr>
-          <w:rFonts w:ascii="Consolas" w:eastAsia="Times New Roman" w:hAnsi="Consolas" w:cs="Times New Roman"/>
-          <w:color w:val="C586C0"/>
-          <w:sz w:val="21"/>
-          <w:szCs w:val="21"/>
-        </w:rPr>
-        <w:t>endif</w:t>
-      </w:r>
-      <w:r>
-        <w:rPr>
-          <w:rFonts w:ascii="Consolas" w:eastAsia="Times New Roman" w:hAnsi="Consolas" w:cs="Times New Roman"/>
-          <w:color w:val="569CD6"/>
-          <w:sz w:val="21"/>
-          <w:szCs w:val="21"/>
-        </w:rPr>
-        <w:t xml:space="preserve"> %}</w:t>
-      </w:r>
-    </w:p>
-    <w:p>
-      <w:pPr>
-        <w:shd w:val="clear" w:color="auto" w:fill="1F1F1F"/>
-        <w:spacing w:after="0" w:line="285" w:lineRule="atLeast"/>
-        <w:rPr>
-          <w:rFonts w:ascii="Consolas" w:eastAsia="Times New Roman" w:hAnsi="Consolas" w:cs="Times New Roman"/>
-          <w:color w:val="CCCCCC"/>
-          <w:sz w:val="21"/>
-          <w:szCs w:val="21"/>
-        </w:rPr>
-      </w:pPr>
-      <w:r>
-        <w:rPr>
-          <w:rFonts w:ascii="Consolas" w:eastAsia="Times New Roman" w:hAnsi="Consolas" w:cs="Times New Roman"/>
-          <w:color w:val="569CD6"/>
-          <w:sz w:val="21"/>
-          <w:szCs w:val="21"/>
-        </w:rPr>
-        <w:t xml:space="preserve">{% </w:t>
-      </w:r>
-      <w:r>
-        <w:rPr>
-          <w:rFonts w:ascii="Consolas" w:eastAsia="Times New Roman" w:hAnsi="Consolas" w:cs="Times New Roman"/>
-          <w:color w:val="C586C0"/>
-          <w:sz w:val="21"/>
-          <w:szCs w:val="21"/>
-        </w:rPr>
         <w:t>endwith</w:t>
       </w:r>
+      <w:proofErr w:type="spellEnd"/>
       <w:r>
         <w:rPr>
           <w:rFonts w:ascii="Consolas" w:eastAsia="Times New Roman" w:hAnsi="Consolas" w:cs="Times New Roman"/>
@@ -4156,6 +4639,8 @@
           <w:szCs w:val="27"/>
         </w:rPr>
       </w:pPr>
+      <w:proofErr w:type="spellStart"/>
+      <w:proofErr w:type="gramStart"/>
       <w:r>
         <w:rPr>
           <w:rFonts w:ascii="Arial Black" w:hAnsi="Arial Black"/>
@@ -4164,13 +4649,23 @@
         <w:lastRenderedPageBreak/>
         <w:t>Ebooks</w:t>
       </w:r>
+      <w:proofErr w:type="spellEnd"/>
       <w:r>
         <w:rPr>
           <w:rFonts w:ascii="Arial Black" w:hAnsi="Arial Black"/>
           <w:b/>
           <w:lang w:val="en-029"/>
         </w:rPr>
-        <w:t xml:space="preserve"> : </w:t>
+        <w:t xml:space="preserve"> :</w:t>
+      </w:r>
+      <w:proofErr w:type="gramEnd"/>
+      <w:r>
+        <w:rPr>
+          <w:rFonts w:ascii="Arial Black" w:hAnsi="Arial Black"/>
+          <w:b/>
+          <w:lang w:val="en-029"/>
+        </w:rPr>
+        <w:t xml:space="preserve"> </w:t>
       </w:r>
       <w:hyperlink r:id="rId6" w:tgtFrame="_blank" w:history="1">
         <w:r>
@@ -4217,8 +4712,25 @@
           <w:rFonts w:ascii="Calibri" w:hAnsi="Calibri" w:cs="Calibri"/>
           <w:lang w:val="en-029"/>
         </w:rPr>
-        <w:t>To upload image to docker (</w:t>
-      </w:r>
+        <w:t xml:space="preserve">To upload image to </w:t>
+      </w:r>
+      <w:proofErr w:type="spellStart"/>
+      <w:r>
+        <w:rPr>
+          <w:rFonts w:ascii="Calibri" w:hAnsi="Calibri" w:cs="Calibri"/>
+          <w:lang w:val="en-029"/>
+        </w:rPr>
+        <w:t>docker</w:t>
+      </w:r>
+      <w:proofErr w:type="spellEnd"/>
+      <w:r>
+        <w:rPr>
+          <w:rFonts w:ascii="Calibri" w:hAnsi="Calibri" w:cs="Calibri"/>
+          <w:lang w:val="en-029"/>
+        </w:rPr>
+        <w:t xml:space="preserve"> (</w:t>
+      </w:r>
+      <w:proofErr w:type="spellStart"/>
       <w:r>
         <w:rPr>
           <w:rFonts w:ascii="Calibri" w:hAnsi="Calibri" w:cs="Calibri"/>
@@ -4227,30 +4739,9 @@
           <w:u w:val="single"/>
           <w:lang w:val="en-029"/>
         </w:rPr>
-        <w:t>docker build -t rest-apis-with-flask .</w:t>
-      </w:r>
-      <w:r>
-        <w:rPr>
-          <w:rFonts w:ascii="Calibri" w:hAnsi="Calibri" w:cs="Calibri"/>
-          <w:lang w:val="en-029"/>
-        </w:rPr>
-        <w:t>)   . means the floder where to you want to copy.</w:t>
-      </w:r>
-    </w:p>
-    <w:p>
-      <w:pPr>
-        <w:rPr>
-          <w:rFonts w:ascii="Calibri" w:hAnsi="Calibri" w:cs="Calibri"/>
-          <w:lang w:val="en-029"/>
-        </w:rPr>
-      </w:pPr>
-      <w:r>
-        <w:rPr>
-          <w:rFonts w:ascii="Calibri" w:hAnsi="Calibri" w:cs="Calibri"/>
-          <w:lang w:val="en-029"/>
-        </w:rPr>
-        <w:t>If you want to run docker file from cmd (</w:t>
-      </w:r>
+        <w:t>docker</w:t>
+      </w:r>
+      <w:proofErr w:type="spellEnd"/>
       <w:r>
         <w:rPr>
           <w:rFonts w:ascii="Calibri" w:hAnsi="Calibri" w:cs="Calibri"/>
@@ -4259,30 +4750,9 @@
           <w:u w:val="single"/>
           <w:lang w:val="en-029"/>
         </w:rPr>
-        <w:t>docker run -p 5005:5000 rest-apis-with-flask</w:t>
-      </w:r>
-      <w:r>
-        <w:rPr>
-          <w:rFonts w:ascii="Calibri" w:hAnsi="Calibri" w:cs="Calibri"/>
-          <w:lang w:val="en-029"/>
-        </w:rPr>
-        <w:t>) 5005 means the port on which you want to run the app.py</w:t>
-      </w:r>
-    </w:p>
-    <w:p>
-      <w:pPr>
-        <w:rPr>
-          <w:rFonts w:ascii="Calibri" w:hAnsi="Calibri" w:cs="Calibri"/>
-          <w:lang w:val="en-029"/>
-        </w:rPr>
-      </w:pPr>
-      <w:r>
-        <w:rPr>
-          <w:rFonts w:ascii="Calibri" w:hAnsi="Calibri" w:cs="Calibri"/>
-          <w:lang w:val="en-029"/>
-        </w:rPr>
-        <w:t>To know ID(</w:t>
-      </w:r>
+        <w:t xml:space="preserve"> build -t rest-</w:t>
+      </w:r>
+      <w:proofErr w:type="spellStart"/>
       <w:r>
         <w:rPr>
           <w:rFonts w:ascii="Calibri" w:hAnsi="Calibri" w:cs="Calibri"/>
@@ -4291,18 +4761,10 @@
           <w:u w:val="single"/>
           <w:lang w:val="en-029"/>
         </w:rPr>
-        <w:t>docker run -dp 5005:5000 rest-apis-with-flask</w:t>
-      </w:r>
-      <w:r>
-        <w:rPr>
-          <w:rFonts w:ascii="Calibri" w:hAnsi="Calibri" w:cs="Calibri"/>
-          <w:lang w:val="en-029"/>
-        </w:rPr>
-        <w:t>)</w:t>
-      </w:r>
-    </w:p>
-    <w:p>
-      <w:pPr>
+        <w:t>apis</w:t>
+      </w:r>
+      <w:proofErr w:type="spellEnd"/>
+      <w:r>
         <w:rPr>
           <w:rFonts w:ascii="Calibri" w:hAnsi="Calibri" w:cs="Calibri"/>
           <w:b/>
@@ -4310,7 +4772,9 @@
           <w:u w:val="single"/>
           <w:lang w:val="en-029"/>
         </w:rPr>
-      </w:pPr>
+        <w:t>-with-</w:t>
+      </w:r>
+      <w:proofErr w:type="gramStart"/>
       <w:r>
         <w:rPr>
           <w:rFonts w:ascii="Calibri" w:hAnsi="Calibri" w:cs="Calibri"/>
@@ -4319,11 +4783,104 @@
           <w:u w:val="single"/>
           <w:lang w:val="en-029"/>
         </w:rPr>
-        <w:t>docker run -dp 5000:5000 -w /app -v "/c/Documents/yourproject:/app" flask-smorest-api</w:t>
-      </w:r>
-    </w:p>
-    <w:p>
-      <w:pPr>
+        <w:t>flask .</w:t>
+      </w:r>
+      <w:r>
+        <w:rPr>
+          <w:rFonts w:ascii="Calibri" w:hAnsi="Calibri" w:cs="Calibri"/>
+          <w:lang w:val="en-029"/>
+        </w:rPr>
+        <w:t>)</w:t>
+      </w:r>
+      <w:proofErr w:type="gramEnd"/>
+      <w:r>
+        <w:rPr>
+          <w:rFonts w:ascii="Calibri" w:hAnsi="Calibri" w:cs="Calibri"/>
+          <w:lang w:val="en-029"/>
+        </w:rPr>
+        <w:t xml:space="preserve">   . </w:t>
+      </w:r>
+      <w:proofErr w:type="gramStart"/>
+      <w:r>
+        <w:rPr>
+          <w:rFonts w:ascii="Calibri" w:hAnsi="Calibri" w:cs="Calibri"/>
+          <w:lang w:val="en-029"/>
+        </w:rPr>
+        <w:t>means</w:t>
+      </w:r>
+      <w:proofErr w:type="gramEnd"/>
+      <w:r>
+        <w:rPr>
+          <w:rFonts w:ascii="Calibri" w:hAnsi="Calibri" w:cs="Calibri"/>
+          <w:lang w:val="en-029"/>
+        </w:rPr>
+        <w:t xml:space="preserve"> the </w:t>
+      </w:r>
+      <w:proofErr w:type="spellStart"/>
+      <w:r>
+        <w:rPr>
+          <w:rFonts w:ascii="Calibri" w:hAnsi="Calibri" w:cs="Calibri"/>
+          <w:lang w:val="en-029"/>
+        </w:rPr>
+        <w:t>floder</w:t>
+      </w:r>
+      <w:proofErr w:type="spellEnd"/>
+      <w:r>
+        <w:rPr>
+          <w:rFonts w:ascii="Calibri" w:hAnsi="Calibri" w:cs="Calibri"/>
+          <w:lang w:val="en-029"/>
+        </w:rPr>
+        <w:t xml:space="preserve"> where to you want to copy.</w:t>
+      </w:r>
+    </w:p>
+    <w:p>
+      <w:pPr>
+        <w:rPr>
+          <w:rFonts w:ascii="Calibri" w:hAnsi="Calibri" w:cs="Calibri"/>
+          <w:lang w:val="en-029"/>
+        </w:rPr>
+      </w:pPr>
+      <w:r>
+        <w:rPr>
+          <w:rFonts w:ascii="Calibri" w:hAnsi="Calibri" w:cs="Calibri"/>
+          <w:lang w:val="en-029"/>
+        </w:rPr>
+        <w:t xml:space="preserve">If you want to run </w:t>
+      </w:r>
+      <w:proofErr w:type="spellStart"/>
+      <w:r>
+        <w:rPr>
+          <w:rFonts w:ascii="Calibri" w:hAnsi="Calibri" w:cs="Calibri"/>
+          <w:lang w:val="en-029"/>
+        </w:rPr>
+        <w:t>docker</w:t>
+      </w:r>
+      <w:proofErr w:type="spellEnd"/>
+      <w:r>
+        <w:rPr>
+          <w:rFonts w:ascii="Calibri" w:hAnsi="Calibri" w:cs="Calibri"/>
+          <w:lang w:val="en-029"/>
+        </w:rPr>
+        <w:t xml:space="preserve"> file from </w:t>
+      </w:r>
+      <w:proofErr w:type="spellStart"/>
+      <w:r>
+        <w:rPr>
+          <w:rFonts w:ascii="Calibri" w:hAnsi="Calibri" w:cs="Calibri"/>
+          <w:lang w:val="en-029"/>
+        </w:rPr>
+        <w:t>cmd</w:t>
+      </w:r>
+      <w:proofErr w:type="spellEnd"/>
+      <w:r>
+        <w:rPr>
+          <w:rFonts w:ascii="Calibri" w:hAnsi="Calibri" w:cs="Calibri"/>
+          <w:lang w:val="en-029"/>
+        </w:rPr>
+        <w:t xml:space="preserve"> (</w:t>
+      </w:r>
+      <w:proofErr w:type="spellStart"/>
+      <w:r>
         <w:rPr>
           <w:rFonts w:ascii="Calibri" w:hAnsi="Calibri" w:cs="Calibri"/>
           <w:b/>
@@ -4331,6 +4888,268 @@
           <w:u w:val="single"/>
           <w:lang w:val="en-029"/>
         </w:rPr>
+        <w:t>docker</w:t>
+      </w:r>
+      <w:proofErr w:type="spellEnd"/>
+      <w:r>
+        <w:rPr>
+          <w:rFonts w:ascii="Calibri" w:hAnsi="Calibri" w:cs="Calibri"/>
+          <w:b/>
+          <w:i/>
+          <w:u w:val="single"/>
+          <w:lang w:val="en-029"/>
+        </w:rPr>
+        <w:t xml:space="preserve"> run -p 5005:5000 rest-</w:t>
+      </w:r>
+      <w:proofErr w:type="spellStart"/>
+      <w:r>
+        <w:rPr>
+          <w:rFonts w:ascii="Calibri" w:hAnsi="Calibri" w:cs="Calibri"/>
+          <w:b/>
+          <w:i/>
+          <w:u w:val="single"/>
+          <w:lang w:val="en-029"/>
+        </w:rPr>
+        <w:t>apis</w:t>
+      </w:r>
+      <w:proofErr w:type="spellEnd"/>
+      <w:r>
+        <w:rPr>
+          <w:rFonts w:ascii="Calibri" w:hAnsi="Calibri" w:cs="Calibri"/>
+          <w:b/>
+          <w:i/>
+          <w:u w:val="single"/>
+          <w:lang w:val="en-029"/>
+        </w:rPr>
+        <w:t>-with-flask</w:t>
+      </w:r>
+      <w:r>
+        <w:rPr>
+          <w:rFonts w:ascii="Calibri" w:hAnsi="Calibri" w:cs="Calibri"/>
+          <w:lang w:val="en-029"/>
+        </w:rPr>
+        <w:t>) 5005 means the port on which you want to run the app.py</w:t>
+      </w:r>
+    </w:p>
+    <w:p>
+      <w:pPr>
+        <w:rPr>
+          <w:rFonts w:ascii="Calibri" w:hAnsi="Calibri" w:cs="Calibri"/>
+          <w:lang w:val="en-029"/>
+        </w:rPr>
+      </w:pPr>
+      <w:r>
+        <w:rPr>
+          <w:rFonts w:ascii="Calibri" w:hAnsi="Calibri" w:cs="Calibri"/>
+          <w:lang w:val="en-029"/>
+        </w:rPr>
+        <w:t xml:space="preserve">To know </w:t>
+      </w:r>
+      <w:proofErr w:type="gramStart"/>
+      <w:r>
+        <w:rPr>
+          <w:rFonts w:ascii="Calibri" w:hAnsi="Calibri" w:cs="Calibri"/>
+          <w:lang w:val="en-029"/>
+        </w:rPr>
+        <w:t>ID(</w:t>
+      </w:r>
+      <w:proofErr w:type="spellStart"/>
+      <w:proofErr w:type="gramEnd"/>
+      <w:r>
+        <w:rPr>
+          <w:rFonts w:ascii="Calibri" w:hAnsi="Calibri" w:cs="Calibri"/>
+          <w:b/>
+          <w:i/>
+          <w:u w:val="single"/>
+          <w:lang w:val="en-029"/>
+        </w:rPr>
+        <w:t>docker</w:t>
+      </w:r>
+      <w:proofErr w:type="spellEnd"/>
+      <w:r>
+        <w:rPr>
+          <w:rFonts w:ascii="Calibri" w:hAnsi="Calibri" w:cs="Calibri"/>
+          <w:b/>
+          <w:i/>
+          <w:u w:val="single"/>
+          <w:lang w:val="en-029"/>
+        </w:rPr>
+        <w:t xml:space="preserve"> run -</w:t>
+      </w:r>
+      <w:proofErr w:type="spellStart"/>
+      <w:r>
+        <w:rPr>
+          <w:rFonts w:ascii="Calibri" w:hAnsi="Calibri" w:cs="Calibri"/>
+          <w:b/>
+          <w:i/>
+          <w:u w:val="single"/>
+          <w:lang w:val="en-029"/>
+        </w:rPr>
+        <w:t>dp</w:t>
+      </w:r>
+      <w:proofErr w:type="spellEnd"/>
+      <w:r>
+        <w:rPr>
+          <w:rFonts w:ascii="Calibri" w:hAnsi="Calibri" w:cs="Calibri"/>
+          <w:b/>
+          <w:i/>
+          <w:u w:val="single"/>
+          <w:lang w:val="en-029"/>
+        </w:rPr>
+        <w:t xml:space="preserve"> 5005:5000 rest-</w:t>
+      </w:r>
+      <w:proofErr w:type="spellStart"/>
+      <w:r>
+        <w:rPr>
+          <w:rFonts w:ascii="Calibri" w:hAnsi="Calibri" w:cs="Calibri"/>
+          <w:b/>
+          <w:i/>
+          <w:u w:val="single"/>
+          <w:lang w:val="en-029"/>
+        </w:rPr>
+        <w:t>apis</w:t>
+      </w:r>
+      <w:proofErr w:type="spellEnd"/>
+      <w:r>
+        <w:rPr>
+          <w:rFonts w:ascii="Calibri" w:hAnsi="Calibri" w:cs="Calibri"/>
+          <w:b/>
+          <w:i/>
+          <w:u w:val="single"/>
+          <w:lang w:val="en-029"/>
+        </w:rPr>
+        <w:t>-with-flask</w:t>
+      </w:r>
+      <w:r>
+        <w:rPr>
+          <w:rFonts w:ascii="Calibri" w:hAnsi="Calibri" w:cs="Calibri"/>
+          <w:lang w:val="en-029"/>
+        </w:rPr>
+        <w:t>)</w:t>
+      </w:r>
+    </w:p>
+    <w:p>
+      <w:pPr>
+        <w:rPr>
+          <w:rFonts w:ascii="Calibri" w:hAnsi="Calibri" w:cs="Calibri"/>
+          <w:b/>
+          <w:i/>
+          <w:u w:val="single"/>
+          <w:lang w:val="en-029"/>
+        </w:rPr>
+      </w:pPr>
+      <w:proofErr w:type="spellStart"/>
+      <w:proofErr w:type="gramStart"/>
+      <w:r>
+        <w:rPr>
+          <w:rFonts w:ascii="Calibri" w:hAnsi="Calibri" w:cs="Calibri"/>
+          <w:b/>
+          <w:i/>
+          <w:u w:val="single"/>
+          <w:lang w:val="en-029"/>
+        </w:rPr>
+        <w:t>docker</w:t>
+      </w:r>
+      <w:proofErr w:type="spellEnd"/>
+      <w:proofErr w:type="gramEnd"/>
+      <w:r>
+        <w:rPr>
+          <w:rFonts w:ascii="Calibri" w:hAnsi="Calibri" w:cs="Calibri"/>
+          <w:b/>
+          <w:i/>
+          <w:u w:val="single"/>
+          <w:lang w:val="en-029"/>
+        </w:rPr>
+        <w:t xml:space="preserve"> run -</w:t>
+      </w:r>
+      <w:proofErr w:type="spellStart"/>
+      <w:r>
+        <w:rPr>
+          <w:rFonts w:ascii="Calibri" w:hAnsi="Calibri" w:cs="Calibri"/>
+          <w:b/>
+          <w:i/>
+          <w:u w:val="single"/>
+          <w:lang w:val="en-029"/>
+        </w:rPr>
+        <w:t>dp</w:t>
+      </w:r>
+      <w:proofErr w:type="spellEnd"/>
+      <w:r>
+        <w:rPr>
+          <w:rFonts w:ascii="Calibri" w:hAnsi="Calibri" w:cs="Calibri"/>
+          <w:b/>
+          <w:i/>
+          <w:u w:val="single"/>
+          <w:lang w:val="en-029"/>
+        </w:rPr>
+        <w:t xml:space="preserve"> 5000:5000 -w /app -v "/c/Documents/</w:t>
+      </w:r>
+      <w:proofErr w:type="spellStart"/>
+      <w:r>
+        <w:rPr>
+          <w:rFonts w:ascii="Calibri" w:hAnsi="Calibri" w:cs="Calibri"/>
+          <w:b/>
+          <w:i/>
+          <w:u w:val="single"/>
+          <w:lang w:val="en-029"/>
+        </w:rPr>
+        <w:t>yourproject</w:t>
+      </w:r>
+      <w:proofErr w:type="spellEnd"/>
+      <w:r>
+        <w:rPr>
+          <w:rFonts w:ascii="Calibri" w:hAnsi="Calibri" w:cs="Calibri"/>
+          <w:b/>
+          <w:i/>
+          <w:u w:val="single"/>
+          <w:lang w:val="en-029"/>
+        </w:rPr>
+        <w:t>:/app" flask-</w:t>
+      </w:r>
+      <w:proofErr w:type="spellStart"/>
+      <w:r>
+        <w:rPr>
+          <w:rFonts w:ascii="Calibri" w:hAnsi="Calibri" w:cs="Calibri"/>
+          <w:b/>
+          <w:i/>
+          <w:u w:val="single"/>
+          <w:lang w:val="en-029"/>
+        </w:rPr>
+        <w:t>smorest</w:t>
+      </w:r>
+      <w:proofErr w:type="spellEnd"/>
+      <w:r>
+        <w:rPr>
+          <w:rFonts w:ascii="Calibri" w:hAnsi="Calibri" w:cs="Calibri"/>
+          <w:b/>
+          <w:i/>
+          <w:u w:val="single"/>
+          <w:lang w:val="en-029"/>
+        </w:rPr>
+        <w:t>-</w:t>
+      </w:r>
+      <w:proofErr w:type="spellStart"/>
+      <w:r>
+        <w:rPr>
+          <w:rFonts w:ascii="Calibri" w:hAnsi="Calibri" w:cs="Calibri"/>
+          <w:b/>
+          <w:i/>
+          <w:u w:val="single"/>
+          <w:lang w:val="en-029"/>
+        </w:rPr>
+        <w:t>api</w:t>
+      </w:r>
+      <w:proofErr w:type="spellEnd"/>
+    </w:p>
+    <w:p>
+      <w:pPr>
+        <w:rPr>
+          <w:rFonts w:ascii="Calibri" w:hAnsi="Calibri" w:cs="Calibri"/>
+          <w:b/>
+          <w:i/>
+          <w:u w:val="single"/>
+          <w:lang w:val="en-029"/>
+        </w:rPr>
       </w:pPr>
     </w:p>
     <w:p>
@@ -4349,7 +5168,23 @@
           <w:rFonts w:ascii="Calibri" w:hAnsi="Calibri" w:cs="Calibri"/>
           <w:lang w:val="en-029"/>
         </w:rPr>
-        <w:t xml:space="preserve">GENERATE SECRET KEY : </w:t>
+        <w:t xml:space="preserve">GENERATE SECRET </w:t>
+      </w:r>
+      <w:proofErr w:type="gramStart"/>
+      <w:r>
+        <w:rPr>
+          <w:rFonts w:ascii="Calibri" w:hAnsi="Calibri" w:cs="Calibri"/>
+          <w:lang w:val="en-029"/>
+        </w:rPr>
+        <w:t>KEY :</w:t>
+      </w:r>
+      <w:proofErr w:type="gramEnd"/>
+      <w:r>
+        <w:rPr>
+          <w:rFonts w:ascii="Calibri" w:hAnsi="Calibri" w:cs="Calibri"/>
+          <w:lang w:val="en-029"/>
+        </w:rPr>
+        <w:t xml:space="preserve"> </w:t>
       </w:r>
       <w:r>
         <w:rPr>
@@ -4381,6 +5216,8 @@
         </w:rPr>
         <w:t xml:space="preserve">   </w:t>
       </w:r>
+      <w:proofErr w:type="spellStart"/>
+      <w:proofErr w:type="gramStart"/>
       <w:r>
         <w:rPr>
           <w:rFonts w:ascii="Consolas" w:eastAsia="Times New Roman" w:hAnsi="Consolas" w:cs="Times New Roman"/>
@@ -4408,6 +5245,7 @@
         </w:rPr>
         <w:t>config</w:t>
       </w:r>
+      <w:proofErr w:type="spellEnd"/>
       <w:r>
         <w:rPr>
           <w:rFonts w:ascii="Consolas" w:eastAsia="Times New Roman" w:hAnsi="Consolas" w:cs="Times New Roman"/>
@@ -4417,6 +5255,7 @@
         </w:rPr>
         <w:t>[</w:t>
       </w:r>
+      <w:proofErr w:type="gramEnd"/>
       <w:r>
         <w:rPr>
           <w:rFonts w:ascii="Consolas" w:eastAsia="Times New Roman" w:hAnsi="Consolas" w:cs="Times New Roman"/>
@@ -4453,6 +5292,7 @@
         </w:rPr>
         <w:t xml:space="preserve">  </w:t>
       </w:r>
+      <w:proofErr w:type="spellStart"/>
       <w:r>
         <w:rPr>
           <w:rFonts w:ascii="Consolas" w:eastAsia="Times New Roman" w:hAnsi="Consolas" w:cs="Times New Roman"/>
@@ -4480,6 +5320,7 @@
         </w:rPr>
         <w:t>SystemRandom</w:t>
       </w:r>
+      <w:proofErr w:type="spellEnd"/>
       <w:r>
         <w:rPr>
           <w:rFonts w:ascii="Consolas" w:eastAsia="Times New Roman" w:hAnsi="Consolas" w:cs="Times New Roman"/>
@@ -4489,6 +5330,7 @@
         </w:rPr>
         <w:t>().</w:t>
       </w:r>
+      <w:proofErr w:type="spellStart"/>
       <w:r>
         <w:rPr>
           <w:rFonts w:ascii="Consolas" w:eastAsia="Times New Roman" w:hAnsi="Consolas" w:cs="Times New Roman"/>
@@ -4498,6 +5340,7 @@
         </w:rPr>
         <w:t>getrandbits</w:t>
       </w:r>
+      <w:proofErr w:type="spellEnd"/>
       <w:r>
         <w:rPr>
           <w:rFonts w:ascii="Consolas" w:eastAsia="Times New Roman" w:hAnsi="Consolas" w:cs="Times New Roman"/>
@@ -4531,6 +5374,7 @@
           <w:szCs w:val="21"/>
         </w:rPr>
       </w:pPr>
+      <w:proofErr w:type="gramStart"/>
       <w:r>
         <w:rPr>
           <w:rFonts w:ascii="Consolas" w:eastAsia="Times New Roman" w:hAnsi="Consolas" w:cs="Times New Roman"/>
@@ -4540,6 +5384,7 @@
         </w:rPr>
         <w:t>python</w:t>
       </w:r>
+      <w:proofErr w:type="gramEnd"/>
     </w:p>
     <w:p>
       <w:pPr>
@@ -4552,14 +5397,25 @@
           <w:szCs w:val="21"/>
         </w:rPr>
       </w:pPr>
-      <w:r>
-        <w:rPr>
-          <w:rFonts w:ascii="Consolas" w:eastAsia="Times New Roman" w:hAnsi="Consolas" w:cs="Times New Roman"/>
-          <w:color w:val="CCCCCC"/>
-          <w:sz w:val="21"/>
-          <w:szCs w:val="21"/>
-        </w:rPr>
-        <w:t>import secrets</w:t>
+      <w:proofErr w:type="gramStart"/>
+      <w:r>
+        <w:rPr>
+          <w:rFonts w:ascii="Consolas" w:eastAsia="Times New Roman" w:hAnsi="Consolas" w:cs="Times New Roman"/>
+          <w:color w:val="CCCCCC"/>
+          <w:sz w:val="21"/>
+          <w:szCs w:val="21"/>
+        </w:rPr>
+        <w:t>import</w:t>
+      </w:r>
+      <w:proofErr w:type="gramEnd"/>
+      <w:r>
+        <w:rPr>
+          <w:rFonts w:ascii="Consolas" w:eastAsia="Times New Roman" w:hAnsi="Consolas" w:cs="Times New Roman"/>
+          <w:color w:val="CCCCCC"/>
+          <w:sz w:val="21"/>
+          <w:szCs w:val="21"/>
+        </w:rPr>
+        <w:t xml:space="preserve"> secrets</w:t>
       </w:r>
     </w:p>
     <w:p>
@@ -4573,6 +5429,8 @@
           <w:szCs w:val="21"/>
         </w:rPr>
       </w:pPr>
+      <w:proofErr w:type="spellStart"/>
+      <w:proofErr w:type="gramStart"/>
       <w:r>
         <w:rPr>
           <w:rFonts w:ascii="Consolas" w:eastAsia="Times New Roman" w:hAnsi="Consolas" w:cs="Times New Roman"/>
@@ -4600,15 +5458,27 @@
         </w:rPr>
         <w:t>SystemRandom</w:t>
       </w:r>
-      <w:r>
-        <w:rPr>
-          <w:rFonts w:ascii="Consolas" w:eastAsia="Times New Roman" w:hAnsi="Consolas" w:cs="Times New Roman"/>
-          <w:color w:val="CCCCCC"/>
-          <w:sz w:val="21"/>
-          <w:szCs w:val="21"/>
-        </w:rPr>
-        <w:t>().</w:t>
-      </w:r>
+      <w:proofErr w:type="spellEnd"/>
+      <w:r>
+        <w:rPr>
+          <w:rFonts w:ascii="Consolas" w:eastAsia="Times New Roman" w:hAnsi="Consolas" w:cs="Times New Roman"/>
+          <w:color w:val="CCCCCC"/>
+          <w:sz w:val="21"/>
+          <w:szCs w:val="21"/>
+        </w:rPr>
+        <w:t>(</w:t>
+      </w:r>
+      <w:proofErr w:type="gramEnd"/>
+      <w:r>
+        <w:rPr>
+          <w:rFonts w:ascii="Consolas" w:eastAsia="Times New Roman" w:hAnsi="Consolas" w:cs="Times New Roman"/>
+          <w:color w:val="CCCCCC"/>
+          <w:sz w:val="21"/>
+          <w:szCs w:val="21"/>
+        </w:rPr>
+        <w:t>).</w:t>
+      </w:r>
+      <w:proofErr w:type="spellStart"/>
       <w:r>
         <w:rPr>
           <w:rFonts w:ascii="Consolas" w:eastAsia="Times New Roman" w:hAnsi="Consolas" w:cs="Times New Roman"/>
@@ -4618,6 +5488,7 @@
         </w:rPr>
         <w:t>getrandbits</w:t>
       </w:r>
+      <w:proofErr w:type="spellEnd"/>
       <w:r>
         <w:rPr>
           <w:rFonts w:ascii="Consolas" w:eastAsia="Times New Roman" w:hAnsi="Consolas" w:cs="Times New Roman"/>
@@ -4636,418 +5507,945 @@
         </w:rPr>
         <w:t>128</w:t>
       </w:r>
+      <w:r>
+        <w:rPr>
+          <w:rFonts w:ascii="Consolas" w:eastAsia="Times New Roman" w:hAnsi="Consolas" w:cs="Times New Roman"/>
+          <w:color w:val="CCCCCC"/>
+          <w:sz w:val="21"/>
+          <w:szCs w:val="21"/>
+        </w:rPr>
+        <w:t>)</w:t>
+      </w:r>
+    </w:p>
+    <w:p>
+      <w:pPr>
+        <w:shd w:val="clear" w:color="auto" w:fill="1F1F1F"/>
+        <w:spacing w:line="285" w:lineRule="atLeast"/>
+        <w:rPr>
+          <w:rFonts w:ascii="Consolas" w:eastAsia="Times New Roman" w:hAnsi="Consolas" w:cs="Times New Roman"/>
+          <w:color w:val="CCCCCC"/>
+          <w:sz w:val="21"/>
+          <w:szCs w:val="21"/>
+        </w:rPr>
+      </w:pPr>
+    </w:p>
+    <w:p>
+      <w:pPr>
+        <w:rPr>
+          <w:rFonts w:ascii="Calibri" w:hAnsi="Calibri" w:cs="Calibri"/>
+          <w:lang w:val="en-029"/>
+        </w:rPr>
+      </w:pPr>
+    </w:p>
+    <w:p>
+      <w:pPr>
+        <w:shd w:val="clear" w:color="auto" w:fill="1F1F1F"/>
+        <w:spacing w:after="0" w:line="285" w:lineRule="atLeast"/>
+        <w:rPr>
+          <w:rFonts w:ascii="Consolas" w:eastAsia="Times New Roman" w:hAnsi="Consolas" w:cs="Times New Roman"/>
+          <w:color w:val="CCCCCC"/>
+          <w:sz w:val="21"/>
+          <w:szCs w:val="21"/>
+        </w:rPr>
+      </w:pPr>
+      <w:r>
+        <w:rPr>
+          <w:rFonts w:ascii="Consolas" w:eastAsia="Times New Roman" w:hAnsi="Consolas" w:cs="Times New Roman"/>
+          <w:color w:val="CCCCCC"/>
+          <w:sz w:val="21"/>
+          <w:szCs w:val="21"/>
+        </w:rPr>
+        <w:t>Store ID:</w:t>
+      </w:r>
+    </w:p>
+    <w:p>
+      <w:pPr>
+        <w:shd w:val="clear" w:color="auto" w:fill="1F1F1F"/>
+        <w:spacing w:after="0" w:line="285" w:lineRule="atLeast"/>
+        <w:rPr>
+          <w:rFonts w:ascii="Consolas" w:eastAsia="Times New Roman" w:hAnsi="Consolas" w:cs="Times New Roman"/>
+          <w:color w:val="569CD6"/>
+          <w:sz w:val="21"/>
+          <w:szCs w:val="21"/>
+        </w:rPr>
+      </w:pPr>
+    </w:p>
+    <w:p>
+      <w:pPr>
+        <w:shd w:val="clear" w:color="auto" w:fill="1F1F1F"/>
+        <w:spacing w:after="0" w:line="285" w:lineRule="atLeast"/>
+        <w:rPr>
+          <w:rFonts w:ascii="Consolas" w:eastAsia="Times New Roman" w:hAnsi="Consolas" w:cs="Times New Roman"/>
+          <w:color w:val="569CD6"/>
+          <w:sz w:val="21"/>
+          <w:szCs w:val="21"/>
+        </w:rPr>
+      </w:pPr>
+      <w:proofErr w:type="gramStart"/>
+      <w:r>
+        <w:rPr>
+          <w:rFonts w:ascii="Consolas" w:eastAsia="Times New Roman" w:hAnsi="Consolas" w:cs="Times New Roman"/>
+          <w:color w:val="569CD6"/>
+          <w:sz w:val="21"/>
+          <w:szCs w:val="21"/>
+        </w:rPr>
+        <w:t>from</w:t>
+      </w:r>
+      <w:proofErr w:type="gramEnd"/>
+      <w:r>
+        <w:rPr>
+          <w:rFonts w:ascii="Consolas" w:eastAsia="Times New Roman" w:hAnsi="Consolas" w:cs="Times New Roman"/>
+          <w:color w:val="569CD6"/>
+          <w:sz w:val="21"/>
+          <w:szCs w:val="21"/>
+        </w:rPr>
+        <w:t xml:space="preserve"> flask import Flask, request, </w:t>
+      </w:r>
+      <w:proofErr w:type="spellStart"/>
+      <w:r>
+        <w:rPr>
+          <w:rFonts w:ascii="Consolas" w:eastAsia="Times New Roman" w:hAnsi="Consolas" w:cs="Times New Roman"/>
+          <w:color w:val="569CD6"/>
+          <w:sz w:val="21"/>
+          <w:szCs w:val="21"/>
+        </w:rPr>
+        <w:t>jsonify</w:t>
+      </w:r>
+      <w:proofErr w:type="spellEnd"/>
+    </w:p>
+    <w:p>
+      <w:pPr>
+        <w:shd w:val="clear" w:color="auto" w:fill="1F1F1F"/>
+        <w:spacing w:after="0" w:line="285" w:lineRule="atLeast"/>
+        <w:rPr>
+          <w:rFonts w:ascii="Consolas" w:eastAsia="Times New Roman" w:hAnsi="Consolas" w:cs="Times New Roman"/>
+          <w:color w:val="569CD6"/>
+          <w:sz w:val="21"/>
+          <w:szCs w:val="21"/>
+        </w:rPr>
+      </w:pPr>
+      <w:proofErr w:type="gramStart"/>
+      <w:r>
+        <w:rPr>
+          <w:rFonts w:ascii="Consolas" w:eastAsia="Times New Roman" w:hAnsi="Consolas" w:cs="Times New Roman"/>
+          <w:color w:val="569CD6"/>
+          <w:sz w:val="21"/>
+          <w:szCs w:val="21"/>
+        </w:rPr>
+        <w:t>import</w:t>
+      </w:r>
+      <w:proofErr w:type="gramEnd"/>
+      <w:r>
+        <w:rPr>
+          <w:rFonts w:ascii="Consolas" w:eastAsia="Times New Roman" w:hAnsi="Consolas" w:cs="Times New Roman"/>
+          <w:color w:val="569CD6"/>
+          <w:sz w:val="21"/>
+          <w:szCs w:val="21"/>
+        </w:rPr>
+        <w:t xml:space="preserve"> </w:t>
+      </w:r>
+      <w:proofErr w:type="spellStart"/>
+      <w:r>
+        <w:rPr>
+          <w:rFonts w:ascii="Consolas" w:eastAsia="Times New Roman" w:hAnsi="Consolas" w:cs="Times New Roman"/>
+          <w:color w:val="569CD6"/>
+          <w:sz w:val="21"/>
+          <w:szCs w:val="21"/>
+        </w:rPr>
+        <w:t>uuid</w:t>
+      </w:r>
+      <w:proofErr w:type="spellEnd"/>
+    </w:p>
+    <w:p>
+      <w:pPr>
+        <w:shd w:val="clear" w:color="auto" w:fill="1F1F1F"/>
+        <w:spacing w:after="0" w:line="285" w:lineRule="atLeast"/>
+        <w:rPr>
+          <w:rFonts w:ascii="Consolas" w:eastAsia="Times New Roman" w:hAnsi="Consolas" w:cs="Times New Roman"/>
+          <w:color w:val="569CD6"/>
+          <w:sz w:val="21"/>
+          <w:szCs w:val="21"/>
+        </w:rPr>
+      </w:pPr>
+    </w:p>
+    <w:p>
+      <w:pPr>
+        <w:shd w:val="clear" w:color="auto" w:fill="1F1F1F"/>
+        <w:spacing w:after="0" w:line="285" w:lineRule="atLeast"/>
+        <w:rPr>
+          <w:rFonts w:ascii="Consolas" w:eastAsia="Times New Roman" w:hAnsi="Consolas" w:cs="Times New Roman"/>
+          <w:color w:val="569CD6"/>
+          <w:sz w:val="21"/>
+          <w:szCs w:val="21"/>
+        </w:rPr>
+      </w:pPr>
+      <w:proofErr w:type="gramStart"/>
+      <w:r>
+        <w:rPr>
+          <w:rFonts w:ascii="Consolas" w:eastAsia="Times New Roman" w:hAnsi="Consolas" w:cs="Times New Roman"/>
+          <w:color w:val="569CD6"/>
+          <w:sz w:val="21"/>
+          <w:szCs w:val="21"/>
+        </w:rPr>
+        <w:t>app</w:t>
+      </w:r>
+      <w:proofErr w:type="gramEnd"/>
+      <w:r>
+        <w:rPr>
+          <w:rFonts w:ascii="Consolas" w:eastAsia="Times New Roman" w:hAnsi="Consolas" w:cs="Times New Roman"/>
+          <w:color w:val="569CD6"/>
+          <w:sz w:val="21"/>
+          <w:szCs w:val="21"/>
+        </w:rPr>
+        <w:t xml:space="preserve"> = Flask(__name__)</w:t>
+      </w:r>
+    </w:p>
+    <w:p>
+      <w:pPr>
+        <w:shd w:val="clear" w:color="auto" w:fill="1F1F1F"/>
+        <w:spacing w:after="0" w:line="285" w:lineRule="atLeast"/>
+        <w:rPr>
+          <w:rFonts w:ascii="Consolas" w:eastAsia="Times New Roman" w:hAnsi="Consolas" w:cs="Times New Roman"/>
+          <w:color w:val="569CD6"/>
+          <w:sz w:val="21"/>
+          <w:szCs w:val="21"/>
+        </w:rPr>
+      </w:pPr>
+    </w:p>
+    <w:p>
+      <w:pPr>
+        <w:shd w:val="clear" w:color="auto" w:fill="1F1F1F"/>
+        <w:spacing w:after="0" w:line="285" w:lineRule="atLeast"/>
+        <w:rPr>
+          <w:rFonts w:ascii="Consolas" w:eastAsia="Times New Roman" w:hAnsi="Consolas" w:cs="Times New Roman"/>
+          <w:color w:val="569CD6"/>
+          <w:sz w:val="21"/>
+          <w:szCs w:val="21"/>
+        </w:rPr>
+      </w:pPr>
+      <w:proofErr w:type="gramStart"/>
+      <w:r>
+        <w:rPr>
+          <w:rFonts w:ascii="Consolas" w:eastAsia="Times New Roman" w:hAnsi="Consolas" w:cs="Times New Roman"/>
+          <w:color w:val="569CD6"/>
+          <w:sz w:val="21"/>
+          <w:szCs w:val="21"/>
+        </w:rPr>
+        <w:t>stores</w:t>
+      </w:r>
+      <w:proofErr w:type="gramEnd"/>
+      <w:r>
+        <w:rPr>
+          <w:rFonts w:ascii="Consolas" w:eastAsia="Times New Roman" w:hAnsi="Consolas" w:cs="Times New Roman"/>
+          <w:color w:val="569CD6"/>
+          <w:sz w:val="21"/>
+          <w:szCs w:val="21"/>
+        </w:rPr>
+        <w:t xml:space="preserve"> = {}  # Initialize an empty dictionary to store stores</w:t>
+      </w:r>
+    </w:p>
+    <w:p>
+      <w:pPr>
+        <w:shd w:val="clear" w:color="auto" w:fill="1F1F1F"/>
+        <w:spacing w:after="0" w:line="285" w:lineRule="atLeast"/>
+        <w:rPr>
+          <w:rFonts w:ascii="Consolas" w:eastAsia="Times New Roman" w:hAnsi="Consolas" w:cs="Times New Roman"/>
+          <w:color w:val="569CD6"/>
+          <w:sz w:val="21"/>
+          <w:szCs w:val="21"/>
+        </w:rPr>
+      </w:pPr>
+    </w:p>
+    <w:p>
+      <w:pPr>
+        <w:shd w:val="clear" w:color="auto" w:fill="1F1F1F"/>
+        <w:spacing w:after="0" w:line="285" w:lineRule="atLeast"/>
+        <w:rPr>
+          <w:rFonts w:ascii="Consolas" w:eastAsia="Times New Roman" w:hAnsi="Consolas" w:cs="Times New Roman"/>
+          <w:color w:val="569CD6"/>
+          <w:sz w:val="21"/>
+          <w:szCs w:val="21"/>
+        </w:rPr>
+      </w:pPr>
+      <w:proofErr w:type="gramStart"/>
+      <w:r>
+        <w:rPr>
+          <w:rFonts w:ascii="Consolas" w:eastAsia="Times New Roman" w:hAnsi="Consolas" w:cs="Times New Roman"/>
+          <w:color w:val="569CD6"/>
+          <w:sz w:val="21"/>
+          <w:szCs w:val="21"/>
+        </w:rPr>
+        <w:t>@</w:t>
+      </w:r>
+      <w:proofErr w:type="spellStart"/>
+      <w:r>
+        <w:rPr>
+          <w:rFonts w:ascii="Consolas" w:eastAsia="Times New Roman" w:hAnsi="Consolas" w:cs="Times New Roman"/>
+          <w:color w:val="569CD6"/>
+          <w:sz w:val="21"/>
+          <w:szCs w:val="21"/>
+        </w:rPr>
+        <w:t>app.route</w:t>
+      </w:r>
+      <w:proofErr w:type="spellEnd"/>
+      <w:r>
+        <w:rPr>
+          <w:rFonts w:ascii="Consolas" w:eastAsia="Times New Roman" w:hAnsi="Consolas" w:cs="Times New Roman"/>
+          <w:color w:val="569CD6"/>
+          <w:sz w:val="21"/>
+          <w:szCs w:val="21"/>
+        </w:rPr>
+        <w:t>(</w:t>
+      </w:r>
+      <w:proofErr w:type="gramEnd"/>
+      <w:r>
+        <w:rPr>
+          <w:rFonts w:ascii="Consolas" w:eastAsia="Times New Roman" w:hAnsi="Consolas" w:cs="Times New Roman"/>
+          <w:color w:val="569CD6"/>
+          <w:sz w:val="21"/>
+          <w:szCs w:val="21"/>
+        </w:rPr>
+        <w:t>'/store', methods=['POST'])</w:t>
+      </w:r>
+    </w:p>
+    <w:p>
+      <w:pPr>
+        <w:shd w:val="clear" w:color="auto" w:fill="1F1F1F"/>
+        <w:spacing w:after="0" w:line="285" w:lineRule="atLeast"/>
+        <w:rPr>
+          <w:rFonts w:ascii="Consolas" w:eastAsia="Times New Roman" w:hAnsi="Consolas" w:cs="Times New Roman"/>
+          <w:color w:val="569CD6"/>
+          <w:sz w:val="21"/>
+          <w:szCs w:val="21"/>
+        </w:rPr>
+      </w:pPr>
+      <w:proofErr w:type="spellStart"/>
+      <w:proofErr w:type="gramStart"/>
+      <w:r>
+        <w:rPr>
+          <w:rFonts w:ascii="Consolas" w:eastAsia="Times New Roman" w:hAnsi="Consolas" w:cs="Times New Roman"/>
+          <w:color w:val="569CD6"/>
+          <w:sz w:val="21"/>
+          <w:szCs w:val="21"/>
+        </w:rPr>
+        <w:t>def</w:t>
+      </w:r>
+      <w:proofErr w:type="spellEnd"/>
+      <w:proofErr w:type="gramEnd"/>
+      <w:r>
+        <w:rPr>
+          <w:rFonts w:ascii="Consolas" w:eastAsia="Times New Roman" w:hAnsi="Consolas" w:cs="Times New Roman"/>
+          <w:color w:val="569CD6"/>
+          <w:sz w:val="21"/>
+          <w:szCs w:val="21"/>
+        </w:rPr>
+        <w:t xml:space="preserve"> </w:t>
+      </w:r>
+      <w:proofErr w:type="spellStart"/>
+      <w:r>
+        <w:rPr>
+          <w:rFonts w:ascii="Consolas" w:eastAsia="Times New Roman" w:hAnsi="Consolas" w:cs="Times New Roman"/>
+          <w:color w:val="569CD6"/>
+          <w:sz w:val="21"/>
+          <w:szCs w:val="21"/>
+        </w:rPr>
+        <w:t>create_store</w:t>
+      </w:r>
+      <w:proofErr w:type="spellEnd"/>
+      <w:r>
+        <w:rPr>
+          <w:rFonts w:ascii="Consolas" w:eastAsia="Times New Roman" w:hAnsi="Consolas" w:cs="Times New Roman"/>
+          <w:color w:val="569CD6"/>
+          <w:sz w:val="21"/>
+          <w:szCs w:val="21"/>
+        </w:rPr>
+        <w:t>():</w:t>
+      </w:r>
+    </w:p>
+    <w:p>
+      <w:pPr>
+        <w:shd w:val="clear" w:color="auto" w:fill="1F1F1F"/>
+        <w:spacing w:after="0" w:line="285" w:lineRule="atLeast"/>
+        <w:rPr>
+          <w:rFonts w:ascii="Consolas" w:eastAsia="Times New Roman" w:hAnsi="Consolas" w:cs="Times New Roman"/>
+          <w:color w:val="569CD6"/>
+          <w:sz w:val="21"/>
+          <w:szCs w:val="21"/>
+        </w:rPr>
+      </w:pPr>
+      <w:r>
+        <w:rPr>
+          <w:rFonts w:ascii="Consolas" w:eastAsia="Times New Roman" w:hAnsi="Consolas" w:cs="Times New Roman"/>
+          <w:color w:val="569CD6"/>
+          <w:sz w:val="21"/>
+          <w:szCs w:val="21"/>
+        </w:rPr>
+        <w:t xml:space="preserve">    </w:t>
+      </w:r>
+      <w:proofErr w:type="spellStart"/>
+      <w:r>
+        <w:rPr>
+          <w:rFonts w:ascii="Consolas" w:eastAsia="Times New Roman" w:hAnsi="Consolas" w:cs="Times New Roman"/>
+          <w:color w:val="569CD6"/>
+          <w:sz w:val="21"/>
+          <w:szCs w:val="21"/>
+        </w:rPr>
+        <w:t>store_data</w:t>
+      </w:r>
+      <w:proofErr w:type="spellEnd"/>
+      <w:r>
+        <w:rPr>
+          <w:rFonts w:ascii="Consolas" w:eastAsia="Times New Roman" w:hAnsi="Consolas" w:cs="Times New Roman"/>
+          <w:color w:val="569CD6"/>
+          <w:sz w:val="21"/>
+          <w:szCs w:val="21"/>
+        </w:rPr>
+        <w:t xml:space="preserve"> = </w:t>
+      </w:r>
+      <w:proofErr w:type="spellStart"/>
+      <w:r>
+        <w:rPr>
+          <w:rFonts w:ascii="Consolas" w:eastAsia="Times New Roman" w:hAnsi="Consolas" w:cs="Times New Roman"/>
+          <w:color w:val="569CD6"/>
+          <w:sz w:val="21"/>
+          <w:szCs w:val="21"/>
+        </w:rPr>
+        <w:t>request.get_</w:t>
+      </w:r>
+      <w:proofErr w:type="gramStart"/>
+      <w:r>
+        <w:rPr>
+          <w:rFonts w:ascii="Consolas" w:eastAsia="Times New Roman" w:hAnsi="Consolas" w:cs="Times New Roman"/>
+          <w:color w:val="569CD6"/>
+          <w:sz w:val="21"/>
+          <w:szCs w:val="21"/>
+        </w:rPr>
+        <w:t>json</w:t>
+      </w:r>
+      <w:proofErr w:type="spellEnd"/>
+      <w:r>
+        <w:rPr>
+          <w:rFonts w:ascii="Consolas" w:eastAsia="Times New Roman" w:hAnsi="Consolas" w:cs="Times New Roman"/>
+          <w:color w:val="569CD6"/>
+          <w:sz w:val="21"/>
+          <w:szCs w:val="21"/>
+        </w:rPr>
+        <w:t>(</w:t>
+      </w:r>
+      <w:proofErr w:type="gramEnd"/>
+      <w:r>
+        <w:rPr>
+          <w:rFonts w:ascii="Consolas" w:eastAsia="Times New Roman" w:hAnsi="Consolas" w:cs="Times New Roman"/>
+          <w:color w:val="569CD6"/>
+          <w:sz w:val="21"/>
+          <w:szCs w:val="21"/>
+        </w:rPr>
+        <w:t>)  # Get store data from request JSON</w:t>
+      </w:r>
+    </w:p>
+    <w:p>
+      <w:pPr>
+        <w:shd w:val="clear" w:color="auto" w:fill="1F1F1F"/>
+        <w:spacing w:after="0" w:line="285" w:lineRule="atLeast"/>
+        <w:rPr>
+          <w:rFonts w:ascii="Consolas" w:eastAsia="Times New Roman" w:hAnsi="Consolas" w:cs="Times New Roman"/>
+          <w:color w:val="569CD6"/>
+          <w:sz w:val="21"/>
+          <w:szCs w:val="21"/>
+        </w:rPr>
+      </w:pPr>
+      <w:r>
+        <w:rPr>
+          <w:rFonts w:ascii="Consolas" w:eastAsia="Times New Roman" w:hAnsi="Consolas" w:cs="Times New Roman"/>
+          <w:color w:val="569CD6"/>
+          <w:sz w:val="21"/>
+          <w:szCs w:val="21"/>
+        </w:rPr>
+        <w:t xml:space="preserve">    </w:t>
+      </w:r>
+      <w:proofErr w:type="spellStart"/>
+      <w:r>
+        <w:rPr>
+          <w:rFonts w:ascii="Consolas" w:eastAsia="Times New Roman" w:hAnsi="Consolas" w:cs="Times New Roman"/>
+          <w:color w:val="569CD6"/>
+          <w:sz w:val="21"/>
+          <w:szCs w:val="21"/>
+        </w:rPr>
+        <w:t>store_id</w:t>
+      </w:r>
+      <w:proofErr w:type="spellEnd"/>
+      <w:r>
+        <w:rPr>
+          <w:rFonts w:ascii="Consolas" w:eastAsia="Times New Roman" w:hAnsi="Consolas" w:cs="Times New Roman"/>
+          <w:color w:val="569CD6"/>
+          <w:sz w:val="21"/>
+          <w:szCs w:val="21"/>
+        </w:rPr>
+        <w:t xml:space="preserve"> = </w:t>
+      </w:r>
+      <w:proofErr w:type="gramStart"/>
+      <w:r>
+        <w:rPr>
+          <w:rFonts w:ascii="Consolas" w:eastAsia="Times New Roman" w:hAnsi="Consolas" w:cs="Times New Roman"/>
+          <w:color w:val="569CD6"/>
+          <w:sz w:val="21"/>
+          <w:szCs w:val="21"/>
+        </w:rPr>
+        <w:t>uuid.uuid4(</w:t>
+      </w:r>
+      <w:proofErr w:type="gramEnd"/>
+      <w:r>
+        <w:rPr>
+          <w:rFonts w:ascii="Consolas" w:eastAsia="Times New Roman" w:hAnsi="Consolas" w:cs="Times New Roman"/>
+          <w:color w:val="569CD6"/>
+          <w:sz w:val="21"/>
+          <w:szCs w:val="21"/>
+        </w:rPr>
+        <w:t>).hex  # Generate a unique ID for the store</w:t>
+      </w:r>
+    </w:p>
+    <w:p>
+      <w:pPr>
+        <w:shd w:val="clear" w:color="auto" w:fill="1F1F1F"/>
+        <w:spacing w:after="0" w:line="285" w:lineRule="atLeast"/>
+        <w:rPr>
+          <w:rFonts w:ascii="Consolas" w:eastAsia="Times New Roman" w:hAnsi="Consolas" w:cs="Times New Roman"/>
+          <w:color w:val="569CD6"/>
+          <w:sz w:val="21"/>
+          <w:szCs w:val="21"/>
+        </w:rPr>
+      </w:pPr>
+      <w:r>
+        <w:rPr>
+          <w:rFonts w:ascii="Consolas" w:eastAsia="Times New Roman" w:hAnsi="Consolas" w:cs="Times New Roman"/>
+          <w:color w:val="569CD6"/>
+          <w:sz w:val="21"/>
+          <w:szCs w:val="21"/>
+        </w:rPr>
+        <w:t xml:space="preserve">    </w:t>
+      </w:r>
+      <w:proofErr w:type="gramStart"/>
+      <w:r>
+        <w:rPr>
+          <w:rFonts w:ascii="Consolas" w:eastAsia="Times New Roman" w:hAnsi="Consolas" w:cs="Times New Roman"/>
+          <w:color w:val="569CD6"/>
+          <w:sz w:val="21"/>
+          <w:szCs w:val="21"/>
+        </w:rPr>
+        <w:t>store</w:t>
+      </w:r>
+      <w:proofErr w:type="gramEnd"/>
+      <w:r>
+        <w:rPr>
+          <w:rFonts w:ascii="Consolas" w:eastAsia="Times New Roman" w:hAnsi="Consolas" w:cs="Times New Roman"/>
+          <w:color w:val="569CD6"/>
+          <w:sz w:val="21"/>
+          <w:szCs w:val="21"/>
+        </w:rPr>
+        <w:t xml:space="preserve"> = {**</w:t>
+      </w:r>
+      <w:proofErr w:type="spellStart"/>
+      <w:r>
+        <w:rPr>
+          <w:rFonts w:ascii="Consolas" w:eastAsia="Times New Roman" w:hAnsi="Consolas" w:cs="Times New Roman"/>
+          <w:color w:val="569CD6"/>
+          <w:sz w:val="21"/>
+          <w:szCs w:val="21"/>
+        </w:rPr>
+        <w:t>store_data</w:t>
+      </w:r>
+      <w:proofErr w:type="spellEnd"/>
+      <w:r>
+        <w:rPr>
+          <w:rFonts w:ascii="Consolas" w:eastAsia="Times New Roman" w:hAnsi="Consolas" w:cs="Times New Roman"/>
+          <w:color w:val="569CD6"/>
+          <w:sz w:val="21"/>
+          <w:szCs w:val="21"/>
+        </w:rPr>
+        <w:t xml:space="preserve">, "id": </w:t>
+      </w:r>
+      <w:proofErr w:type="spellStart"/>
+      <w:r>
+        <w:rPr>
+          <w:rFonts w:ascii="Consolas" w:eastAsia="Times New Roman" w:hAnsi="Consolas" w:cs="Times New Roman"/>
+          <w:color w:val="569CD6"/>
+          <w:sz w:val="21"/>
+          <w:szCs w:val="21"/>
+        </w:rPr>
+        <w:t>store_id</w:t>
+      </w:r>
+      <w:proofErr w:type="spellEnd"/>
+      <w:r>
+        <w:rPr>
+          <w:rFonts w:ascii="Consolas" w:eastAsia="Times New Roman" w:hAnsi="Consolas" w:cs="Times New Roman"/>
+          <w:color w:val="569CD6"/>
+          <w:sz w:val="21"/>
+          <w:szCs w:val="21"/>
+        </w:rPr>
+        <w:t>}  # Merge store data with ID</w:t>
+      </w:r>
+    </w:p>
+    <w:p>
+      <w:pPr>
+        <w:shd w:val="clear" w:color="auto" w:fill="1F1F1F"/>
+        <w:spacing w:after="0" w:line="285" w:lineRule="atLeast"/>
+        <w:rPr>
+          <w:rFonts w:ascii="Consolas" w:eastAsia="Times New Roman" w:hAnsi="Consolas" w:cs="Times New Roman"/>
+          <w:color w:val="569CD6"/>
+          <w:sz w:val="21"/>
+          <w:szCs w:val="21"/>
+        </w:rPr>
+      </w:pPr>
+      <w:r>
+        <w:rPr>
+          <w:rFonts w:ascii="Consolas" w:eastAsia="Times New Roman" w:hAnsi="Consolas" w:cs="Times New Roman"/>
+          <w:color w:val="569CD6"/>
+          <w:sz w:val="21"/>
+          <w:szCs w:val="21"/>
+        </w:rPr>
+        <w:t xml:space="preserve">    </w:t>
+      </w:r>
+      <w:proofErr w:type="gramStart"/>
+      <w:r>
+        <w:rPr>
+          <w:rFonts w:ascii="Consolas" w:eastAsia="Times New Roman" w:hAnsi="Consolas" w:cs="Times New Roman"/>
+          <w:color w:val="569CD6"/>
+          <w:sz w:val="21"/>
+          <w:szCs w:val="21"/>
+        </w:rPr>
+        <w:t>stores[</w:t>
+      </w:r>
+      <w:proofErr w:type="spellStart"/>
+      <w:proofErr w:type="gramEnd"/>
+      <w:r>
+        <w:rPr>
+          <w:rFonts w:ascii="Consolas" w:eastAsia="Times New Roman" w:hAnsi="Consolas" w:cs="Times New Roman"/>
+          <w:color w:val="569CD6"/>
+          <w:sz w:val="21"/>
+          <w:szCs w:val="21"/>
+        </w:rPr>
+        <w:t>store_id</w:t>
+      </w:r>
+      <w:proofErr w:type="spellEnd"/>
+      <w:r>
+        <w:rPr>
+          <w:rFonts w:ascii="Consolas" w:eastAsia="Times New Roman" w:hAnsi="Consolas" w:cs="Times New Roman"/>
+          <w:color w:val="569CD6"/>
+          <w:sz w:val="21"/>
+          <w:szCs w:val="21"/>
+        </w:rPr>
+        <w:t>] = store  # Add the store to the stores dictionary</w:t>
+      </w:r>
+    </w:p>
+    <w:p>
+      <w:pPr>
+        <w:shd w:val="clear" w:color="auto" w:fill="1F1F1F"/>
+        <w:spacing w:after="0" w:line="285" w:lineRule="atLeast"/>
+        <w:rPr>
+          <w:rFonts w:ascii="Consolas" w:eastAsia="Times New Roman" w:hAnsi="Consolas" w:cs="Times New Roman"/>
+          <w:color w:val="569CD6"/>
+          <w:sz w:val="21"/>
+          <w:szCs w:val="21"/>
+        </w:rPr>
+      </w:pPr>
+      <w:r>
+        <w:rPr>
+          <w:rFonts w:ascii="Consolas" w:eastAsia="Times New Roman" w:hAnsi="Consolas" w:cs="Times New Roman"/>
+          <w:color w:val="569CD6"/>
+          <w:sz w:val="21"/>
+          <w:szCs w:val="21"/>
+        </w:rPr>
+        <w:lastRenderedPageBreak/>
+        <w:t xml:space="preserve">    </w:t>
+      </w:r>
+      <w:proofErr w:type="gramStart"/>
+      <w:r>
+        <w:rPr>
+          <w:rFonts w:ascii="Consolas" w:eastAsia="Times New Roman" w:hAnsi="Consolas" w:cs="Times New Roman"/>
+          <w:color w:val="569CD6"/>
+          <w:sz w:val="21"/>
+          <w:szCs w:val="21"/>
+        </w:rPr>
+        <w:t>return</w:t>
+      </w:r>
+      <w:proofErr w:type="gramEnd"/>
+      <w:r>
+        <w:rPr>
+          <w:rFonts w:ascii="Consolas" w:eastAsia="Times New Roman" w:hAnsi="Consolas" w:cs="Times New Roman"/>
+          <w:color w:val="569CD6"/>
+          <w:sz w:val="21"/>
+          <w:szCs w:val="21"/>
+        </w:rPr>
+        <w:t xml:space="preserve"> </w:t>
+      </w:r>
+      <w:proofErr w:type="spellStart"/>
+      <w:r>
+        <w:rPr>
+          <w:rFonts w:ascii="Consolas" w:eastAsia="Times New Roman" w:hAnsi="Consolas" w:cs="Times New Roman"/>
+          <w:color w:val="569CD6"/>
+          <w:sz w:val="21"/>
+          <w:szCs w:val="21"/>
+        </w:rPr>
+        <w:t>jsonify</w:t>
+      </w:r>
+      <w:proofErr w:type="spellEnd"/>
+      <w:r>
+        <w:rPr>
+          <w:rFonts w:ascii="Consolas" w:eastAsia="Times New Roman" w:hAnsi="Consolas" w:cs="Times New Roman"/>
+          <w:color w:val="569CD6"/>
+          <w:sz w:val="21"/>
+          <w:szCs w:val="21"/>
+        </w:rPr>
+        <w:t>(store), 201  # Return the created store as JSON with status code 201</w:t>
+      </w:r>
+    </w:p>
+    <w:p>
+      <w:pPr>
+        <w:shd w:val="clear" w:color="auto" w:fill="1F1F1F"/>
+        <w:spacing w:after="0" w:line="285" w:lineRule="atLeast"/>
+        <w:rPr>
+          <w:rFonts w:ascii="Consolas" w:eastAsia="Times New Roman" w:hAnsi="Consolas" w:cs="Times New Roman"/>
+          <w:color w:val="569CD6"/>
+          <w:sz w:val="21"/>
+          <w:szCs w:val="21"/>
+        </w:rPr>
+      </w:pPr>
+    </w:p>
+    <w:p>
+      <w:pPr>
+        <w:shd w:val="clear" w:color="auto" w:fill="1F1F1F"/>
+        <w:spacing w:after="0" w:line="285" w:lineRule="atLeast"/>
+        <w:rPr>
+          <w:rFonts w:ascii="Consolas" w:eastAsia="Times New Roman" w:hAnsi="Consolas" w:cs="Times New Roman"/>
+          <w:color w:val="569CD6"/>
+          <w:sz w:val="21"/>
+          <w:szCs w:val="21"/>
+        </w:rPr>
+      </w:pPr>
+      <w:proofErr w:type="gramStart"/>
+      <w:r>
+        <w:rPr>
+          <w:rFonts w:ascii="Consolas" w:eastAsia="Times New Roman" w:hAnsi="Consolas" w:cs="Times New Roman"/>
+          <w:color w:val="569CD6"/>
+          <w:sz w:val="21"/>
+          <w:szCs w:val="21"/>
+        </w:rPr>
+        <w:t>if</w:t>
+      </w:r>
+      <w:proofErr w:type="gramEnd"/>
+      <w:r>
+        <w:rPr>
+          <w:rFonts w:ascii="Consolas" w:eastAsia="Times New Roman" w:hAnsi="Consolas" w:cs="Times New Roman"/>
+          <w:color w:val="569CD6"/>
+          <w:sz w:val="21"/>
+          <w:szCs w:val="21"/>
+        </w:rPr>
+        <w:t xml:space="preserve"> __name__ == "__main__":</w:t>
+      </w:r>
+    </w:p>
+    <w:p>
+      <w:pPr>
+        <w:shd w:val="clear" w:color="auto" w:fill="1F1F1F"/>
+        <w:spacing w:after="0" w:line="285" w:lineRule="atLeast"/>
+        <w:rPr>
+          <w:rFonts w:ascii="Consolas" w:eastAsia="Times New Roman" w:hAnsi="Consolas" w:cs="Times New Roman"/>
+          <w:color w:val="569CD6"/>
+          <w:sz w:val="21"/>
+          <w:szCs w:val="21"/>
+        </w:rPr>
+      </w:pPr>
+      <w:r>
+        <w:rPr>
+          <w:rFonts w:ascii="Consolas" w:eastAsia="Times New Roman" w:hAnsi="Consolas" w:cs="Times New Roman"/>
+          <w:color w:val="569CD6"/>
+          <w:sz w:val="21"/>
+          <w:szCs w:val="21"/>
+        </w:rPr>
+        <w:t xml:space="preserve">    </w:t>
+      </w:r>
+      <w:proofErr w:type="spellStart"/>
+      <w:proofErr w:type="gramStart"/>
+      <w:r>
+        <w:rPr>
+          <w:rFonts w:ascii="Consolas" w:eastAsia="Times New Roman" w:hAnsi="Consolas" w:cs="Times New Roman"/>
+          <w:color w:val="569CD6"/>
+          <w:sz w:val="21"/>
+          <w:szCs w:val="21"/>
+        </w:rPr>
+        <w:t>app.run</w:t>
+      </w:r>
+      <w:proofErr w:type="spellEnd"/>
+      <w:r>
+        <w:rPr>
+          <w:rFonts w:ascii="Consolas" w:eastAsia="Times New Roman" w:hAnsi="Consolas" w:cs="Times New Roman"/>
+          <w:color w:val="569CD6"/>
+          <w:sz w:val="21"/>
+          <w:szCs w:val="21"/>
+        </w:rPr>
+        <w:t>(</w:t>
+      </w:r>
+      <w:proofErr w:type="gramEnd"/>
+      <w:r>
+        <w:rPr>
+          <w:rFonts w:ascii="Consolas" w:eastAsia="Times New Roman" w:hAnsi="Consolas" w:cs="Times New Roman"/>
+          <w:color w:val="569CD6"/>
+          <w:sz w:val="21"/>
+          <w:szCs w:val="21"/>
+        </w:rPr>
+        <w:t>debug=True</w:t>
+      </w:r>
+      <w:r>
+        <w:rPr>
+          <w:rFonts w:ascii="Consolas" w:eastAsia="Times New Roman" w:hAnsi="Consolas" w:cs="Times New Roman"/>
+          <w:color w:val="569CD6"/>
+          <w:sz w:val="21"/>
+          <w:szCs w:val="21"/>
+        </w:rPr>
+        <w:t xml:space="preserve"> </w:t>
+      </w:r>
+      <w:r>
+        <w:rPr>
+          <w:rFonts w:ascii="Consolas" w:eastAsia="Times New Roman" w:hAnsi="Consolas" w:cs="Times New Roman"/>
+          <w:color w:val="569CD6"/>
+          <w:sz w:val="21"/>
+          <w:szCs w:val="21"/>
+        </w:rPr>
+        <w:t>)</w:t>
+      </w:r>
+      <w:r>
+        <w:rPr>
+          <w:rFonts w:ascii="Consolas" w:eastAsia="Times New Roman" w:hAnsi="Consolas" w:cs="Times New Roman"/>
+          <w:color w:val="569CD6"/>
+          <w:sz w:val="21"/>
+          <w:szCs w:val="21"/>
+        </w:rPr>
+        <w:t xml:space="preserve">                                                             </w:t>
+      </w:r>
+    </w:p>
+    <w:p>
+      <w:pPr>
+        <w:shd w:val="clear" w:color="auto" w:fill="1F1F1F"/>
+        <w:spacing w:after="0" w:line="285" w:lineRule="atLeast"/>
+        <w:rPr>
+          <w:rFonts w:ascii="Consolas" w:eastAsia="Times New Roman" w:hAnsi="Consolas" w:cs="Times New Roman"/>
+          <w:color w:val="569CD6"/>
+          <w:sz w:val="21"/>
+          <w:szCs w:val="21"/>
+        </w:rPr>
+      </w:pPr>
+    </w:p>
+    <w:p>
+      <w:r>
+        <w:t xml:space="preserve">          </w:t>
+      </w:r>
+    </w:p>
+    <w:p>
+      <w:pPr>
+        <w:rPr>
+          <w:b/>
+          <w:sz w:val="44"/>
+          <w:szCs w:val="44"/>
+        </w:rPr>
+      </w:pPr>
+      <w:r>
+        <w:rPr>
+          <w:b/>
+          <w:sz w:val="44"/>
+          <w:szCs w:val="44"/>
+        </w:rPr>
+        <w:t xml:space="preserve">GIT </w:t>
+      </w:r>
+      <w:proofErr w:type="gramStart"/>
+      <w:r>
+        <w:rPr>
+          <w:b/>
+          <w:sz w:val="44"/>
+          <w:szCs w:val="44"/>
+        </w:rPr>
+        <w:t>COMMANDS</w:t>
+      </w:r>
+      <w:r>
+        <w:rPr>
+          <w:b/>
+          <w:sz w:val="44"/>
+          <w:szCs w:val="44"/>
+        </w:rPr>
+        <w:t xml:space="preserve"> :</w:t>
+      </w:r>
+      <w:proofErr w:type="gramEnd"/>
+    </w:p>
+    <w:p>
+      <w:hyperlink r:id="rId7" w:history="1">
+        <w:r>
+          <w:rPr>
+            <w:rStyle w:val="Hyperlink"/>
+          </w:rPr>
+          <w:t>https://git-workshop.tecladocode.com/docs/what_is_a_commit</w:t>
+        </w:r>
+      </w:hyperlink>
       <w:bookmarkStart w:id="0" w:name="_GoBack"/>
       <w:bookmarkEnd w:id="0"/>
-      <w:r>
-        <w:rPr>
-          <w:rFonts w:ascii="Consolas" w:eastAsia="Times New Roman" w:hAnsi="Consolas" w:cs="Times New Roman"/>
-          <w:color w:val="CCCCCC"/>
-          <w:sz w:val="21"/>
-          <w:szCs w:val="21"/>
-        </w:rPr>
-        <w:t>)</w:t>
-      </w:r>
-    </w:p>
-    <w:p>
-      <w:pPr>
-        <w:shd w:val="clear" w:color="auto" w:fill="1F1F1F"/>
-        <w:spacing w:line="285" w:lineRule="atLeast"/>
-        <w:rPr>
-          <w:rFonts w:ascii="Consolas" w:eastAsia="Times New Roman" w:hAnsi="Consolas" w:cs="Times New Roman"/>
-          <w:color w:val="CCCCCC"/>
-          <w:sz w:val="21"/>
-          <w:szCs w:val="21"/>
-        </w:rPr>
-      </w:pPr>
-    </w:p>
-    <w:p>
-      <w:pPr>
-        <w:rPr>
-          <w:rFonts w:ascii="Calibri" w:hAnsi="Calibri" w:cs="Calibri"/>
-          <w:lang w:val="en-029"/>
-        </w:rPr>
-      </w:pPr>
-    </w:p>
-    <w:p>
-      <w:pPr>
-        <w:shd w:val="clear" w:color="auto" w:fill="1F1F1F"/>
-        <w:spacing w:after="0" w:line="285" w:lineRule="atLeast"/>
-        <w:rPr>
-          <w:rFonts w:ascii="Consolas" w:eastAsia="Times New Roman" w:hAnsi="Consolas" w:cs="Times New Roman"/>
-          <w:color w:val="CCCCCC"/>
-          <w:sz w:val="21"/>
-          <w:szCs w:val="21"/>
-        </w:rPr>
-      </w:pPr>
-      <w:r>
-        <w:rPr>
-          <w:rFonts w:ascii="Consolas" w:eastAsia="Times New Roman" w:hAnsi="Consolas" w:cs="Times New Roman"/>
-          <w:color w:val="CCCCCC"/>
-          <w:sz w:val="21"/>
-          <w:szCs w:val="21"/>
-        </w:rPr>
-        <w:t>Store ID:</w:t>
-      </w:r>
-    </w:p>
-    <w:p>
-      <w:pPr>
-        <w:shd w:val="clear" w:color="auto" w:fill="1F1F1F"/>
-        <w:spacing w:after="0" w:line="285" w:lineRule="atLeast"/>
-        <w:rPr>
-          <w:rFonts w:ascii="Consolas" w:eastAsia="Times New Roman" w:hAnsi="Consolas" w:cs="Times New Roman"/>
-          <w:color w:val="569CD6"/>
-          <w:sz w:val="21"/>
-          <w:szCs w:val="21"/>
-        </w:rPr>
-      </w:pPr>
-    </w:p>
-    <w:p>
-      <w:pPr>
-        <w:shd w:val="clear" w:color="auto" w:fill="1F1F1F"/>
-        <w:spacing w:after="0" w:line="285" w:lineRule="atLeast"/>
-        <w:rPr>
-          <w:rFonts w:ascii="Consolas" w:eastAsia="Times New Roman" w:hAnsi="Consolas" w:cs="Times New Roman"/>
-          <w:color w:val="569CD6"/>
-          <w:sz w:val="21"/>
-          <w:szCs w:val="21"/>
-        </w:rPr>
-      </w:pPr>
-      <w:r>
-        <w:rPr>
-          <w:rFonts w:ascii="Consolas" w:eastAsia="Times New Roman" w:hAnsi="Consolas" w:cs="Times New Roman"/>
-          <w:color w:val="569CD6"/>
-          <w:sz w:val="21"/>
-          <w:szCs w:val="21"/>
-        </w:rPr>
-        <w:t>from flask import Flask, request, jsonify</w:t>
-      </w:r>
-    </w:p>
-    <w:p>
-      <w:pPr>
-        <w:shd w:val="clear" w:color="auto" w:fill="1F1F1F"/>
-        <w:spacing w:after="0" w:line="285" w:lineRule="atLeast"/>
-        <w:rPr>
-          <w:rFonts w:ascii="Consolas" w:eastAsia="Times New Roman" w:hAnsi="Consolas" w:cs="Times New Roman"/>
-          <w:color w:val="569CD6"/>
-          <w:sz w:val="21"/>
-          <w:szCs w:val="21"/>
-        </w:rPr>
-      </w:pPr>
-      <w:r>
-        <w:rPr>
-          <w:rFonts w:ascii="Consolas" w:eastAsia="Times New Roman" w:hAnsi="Consolas" w:cs="Times New Roman"/>
-          <w:color w:val="569CD6"/>
-          <w:sz w:val="21"/>
-          <w:szCs w:val="21"/>
-        </w:rPr>
-        <w:t>import uuid</w:t>
-      </w:r>
-    </w:p>
-    <w:p>
-      <w:pPr>
-        <w:shd w:val="clear" w:color="auto" w:fill="1F1F1F"/>
-        <w:spacing w:after="0" w:line="285" w:lineRule="atLeast"/>
-        <w:rPr>
-          <w:rFonts w:ascii="Consolas" w:eastAsia="Times New Roman" w:hAnsi="Consolas" w:cs="Times New Roman"/>
-          <w:color w:val="569CD6"/>
-          <w:sz w:val="21"/>
-          <w:szCs w:val="21"/>
-        </w:rPr>
-      </w:pPr>
-    </w:p>
-    <w:p>
-      <w:pPr>
-        <w:shd w:val="clear" w:color="auto" w:fill="1F1F1F"/>
-        <w:spacing w:after="0" w:line="285" w:lineRule="atLeast"/>
-        <w:rPr>
-          <w:rFonts w:ascii="Consolas" w:eastAsia="Times New Roman" w:hAnsi="Consolas" w:cs="Times New Roman"/>
-          <w:color w:val="569CD6"/>
-          <w:sz w:val="21"/>
-          <w:szCs w:val="21"/>
-        </w:rPr>
-      </w:pPr>
-      <w:r>
-        <w:rPr>
-          <w:rFonts w:ascii="Consolas" w:eastAsia="Times New Roman" w:hAnsi="Consolas" w:cs="Times New Roman"/>
-          <w:color w:val="569CD6"/>
-          <w:sz w:val="21"/>
-          <w:szCs w:val="21"/>
-        </w:rPr>
-        <w:t>app = Flask(__name__)</w:t>
-      </w:r>
-    </w:p>
-    <w:p>
-      <w:pPr>
-        <w:shd w:val="clear" w:color="auto" w:fill="1F1F1F"/>
-        <w:spacing w:after="0" w:line="285" w:lineRule="atLeast"/>
-        <w:rPr>
-          <w:rFonts w:ascii="Consolas" w:eastAsia="Times New Roman" w:hAnsi="Consolas" w:cs="Times New Roman"/>
-          <w:color w:val="569CD6"/>
-          <w:sz w:val="21"/>
-          <w:szCs w:val="21"/>
-        </w:rPr>
-      </w:pPr>
-    </w:p>
-    <w:p>
-      <w:pPr>
-        <w:shd w:val="clear" w:color="auto" w:fill="1F1F1F"/>
-        <w:spacing w:after="0" w:line="285" w:lineRule="atLeast"/>
-        <w:rPr>
-          <w:rFonts w:ascii="Consolas" w:eastAsia="Times New Roman" w:hAnsi="Consolas" w:cs="Times New Roman"/>
-          <w:color w:val="569CD6"/>
-          <w:sz w:val="21"/>
-          <w:szCs w:val="21"/>
-        </w:rPr>
-      </w:pPr>
-      <w:r>
-        <w:rPr>
-          <w:rFonts w:ascii="Consolas" w:eastAsia="Times New Roman" w:hAnsi="Consolas" w:cs="Times New Roman"/>
-          <w:color w:val="569CD6"/>
-          <w:sz w:val="21"/>
-          <w:szCs w:val="21"/>
-        </w:rPr>
-        <w:t>stores = {}  # Initialize an empty dictionary to store stores</w:t>
-      </w:r>
-    </w:p>
-    <w:p>
-      <w:pPr>
-        <w:shd w:val="clear" w:color="auto" w:fill="1F1F1F"/>
-        <w:spacing w:after="0" w:line="285" w:lineRule="atLeast"/>
-        <w:rPr>
-          <w:rFonts w:ascii="Consolas" w:eastAsia="Times New Roman" w:hAnsi="Consolas" w:cs="Times New Roman"/>
-          <w:color w:val="569CD6"/>
-          <w:sz w:val="21"/>
-          <w:szCs w:val="21"/>
-        </w:rPr>
-      </w:pPr>
-    </w:p>
-    <w:p>
-      <w:pPr>
-        <w:shd w:val="clear" w:color="auto" w:fill="1F1F1F"/>
-        <w:spacing w:after="0" w:line="285" w:lineRule="atLeast"/>
-        <w:rPr>
-          <w:rFonts w:ascii="Consolas" w:eastAsia="Times New Roman" w:hAnsi="Consolas" w:cs="Times New Roman"/>
-          <w:color w:val="569CD6"/>
-          <w:sz w:val="21"/>
-          <w:szCs w:val="21"/>
-        </w:rPr>
-      </w:pPr>
-      <w:r>
-        <w:rPr>
-          <w:rFonts w:ascii="Consolas" w:eastAsia="Times New Roman" w:hAnsi="Consolas" w:cs="Times New Roman"/>
-          <w:color w:val="569CD6"/>
-          <w:sz w:val="21"/>
-          <w:szCs w:val="21"/>
-        </w:rPr>
-        <w:t>@app.route('/store', methods=['POST'])</w:t>
-      </w:r>
-    </w:p>
-    <w:p>
-      <w:pPr>
-        <w:shd w:val="clear" w:color="auto" w:fill="1F1F1F"/>
-        <w:spacing w:after="0" w:line="285" w:lineRule="atLeast"/>
-        <w:rPr>
-          <w:rFonts w:ascii="Consolas" w:eastAsia="Times New Roman" w:hAnsi="Consolas" w:cs="Times New Roman"/>
-          <w:color w:val="569CD6"/>
-          <w:sz w:val="21"/>
-          <w:szCs w:val="21"/>
-        </w:rPr>
-      </w:pPr>
-      <w:r>
-        <w:rPr>
-          <w:rFonts w:ascii="Consolas" w:eastAsia="Times New Roman" w:hAnsi="Consolas" w:cs="Times New Roman"/>
-          <w:color w:val="569CD6"/>
-          <w:sz w:val="21"/>
-          <w:szCs w:val="21"/>
-        </w:rPr>
-        <w:t>def create_store():</w:t>
-      </w:r>
-    </w:p>
-    <w:p>
-      <w:pPr>
-        <w:shd w:val="clear" w:color="auto" w:fill="1F1F1F"/>
-        <w:spacing w:after="0" w:line="285" w:lineRule="atLeast"/>
-        <w:rPr>
-          <w:rFonts w:ascii="Consolas" w:eastAsia="Times New Roman" w:hAnsi="Consolas" w:cs="Times New Roman"/>
-          <w:color w:val="569CD6"/>
-          <w:sz w:val="21"/>
-          <w:szCs w:val="21"/>
-        </w:rPr>
-      </w:pPr>
-      <w:r>
-        <w:rPr>
-          <w:rFonts w:ascii="Consolas" w:eastAsia="Times New Roman" w:hAnsi="Consolas" w:cs="Times New Roman"/>
-          <w:color w:val="569CD6"/>
-          <w:sz w:val="21"/>
-          <w:szCs w:val="21"/>
-        </w:rPr>
-        <w:t xml:space="preserve">    store_data = request.get_json()  # Get store data from request JSON</w:t>
-      </w:r>
-    </w:p>
-    <w:p>
-      <w:pPr>
-        <w:shd w:val="clear" w:color="auto" w:fill="1F1F1F"/>
-        <w:spacing w:after="0" w:line="285" w:lineRule="atLeast"/>
-        <w:rPr>
-          <w:rFonts w:ascii="Consolas" w:eastAsia="Times New Roman" w:hAnsi="Consolas" w:cs="Times New Roman"/>
-          <w:color w:val="569CD6"/>
-          <w:sz w:val="21"/>
-          <w:szCs w:val="21"/>
-        </w:rPr>
-      </w:pPr>
-      <w:r>
-        <w:rPr>
-          <w:rFonts w:ascii="Consolas" w:eastAsia="Times New Roman" w:hAnsi="Consolas" w:cs="Times New Roman"/>
-          <w:color w:val="569CD6"/>
-          <w:sz w:val="21"/>
-          <w:szCs w:val="21"/>
-        </w:rPr>
-        <w:t xml:space="preserve">    store_id = uuid.uuid4().hex  # Generate a unique ID for the store</w:t>
-      </w:r>
-    </w:p>
-    <w:p>
-      <w:pPr>
-        <w:shd w:val="clear" w:color="auto" w:fill="1F1F1F"/>
-        <w:spacing w:after="0" w:line="285" w:lineRule="atLeast"/>
-        <w:rPr>
-          <w:rFonts w:ascii="Consolas" w:eastAsia="Times New Roman" w:hAnsi="Consolas" w:cs="Times New Roman"/>
-          <w:color w:val="569CD6"/>
-          <w:sz w:val="21"/>
-          <w:szCs w:val="21"/>
-        </w:rPr>
-      </w:pPr>
-      <w:r>
-        <w:rPr>
-          <w:rFonts w:ascii="Consolas" w:eastAsia="Times New Roman" w:hAnsi="Consolas" w:cs="Times New Roman"/>
-          <w:color w:val="569CD6"/>
-          <w:sz w:val="21"/>
-          <w:szCs w:val="21"/>
-        </w:rPr>
-        <w:t xml:space="preserve">    store = {**store_data, "id": store_id}  # Merge store data with ID</w:t>
-      </w:r>
-    </w:p>
-    <w:p>
-      <w:pPr>
-        <w:shd w:val="clear" w:color="auto" w:fill="1F1F1F"/>
-        <w:spacing w:after="0" w:line="285" w:lineRule="atLeast"/>
-        <w:rPr>
-          <w:rFonts w:ascii="Consolas" w:eastAsia="Times New Roman" w:hAnsi="Consolas" w:cs="Times New Roman"/>
-          <w:color w:val="569CD6"/>
-          <w:sz w:val="21"/>
-          <w:szCs w:val="21"/>
-        </w:rPr>
-      </w:pPr>
-      <w:r>
-        <w:rPr>
-          <w:rFonts w:ascii="Consolas" w:eastAsia="Times New Roman" w:hAnsi="Consolas" w:cs="Times New Roman"/>
-          <w:color w:val="569CD6"/>
-          <w:sz w:val="21"/>
-          <w:szCs w:val="21"/>
-        </w:rPr>
-        <w:t xml:space="preserve">    stores[store_id] = store  # Add the store to the stores dictionary</w:t>
-      </w:r>
-    </w:p>
-    <w:p>
-      <w:pPr>
-        <w:shd w:val="clear" w:color="auto" w:fill="1F1F1F"/>
-        <w:spacing w:after="0" w:line="285" w:lineRule="atLeast"/>
-        <w:rPr>
-          <w:rFonts w:ascii="Consolas" w:eastAsia="Times New Roman" w:hAnsi="Consolas" w:cs="Times New Roman"/>
-          <w:color w:val="569CD6"/>
-          <w:sz w:val="21"/>
-          <w:szCs w:val="21"/>
-        </w:rPr>
-      </w:pPr>
-      <w:r>
-        <w:rPr>
-          <w:rFonts w:ascii="Consolas" w:eastAsia="Times New Roman" w:hAnsi="Consolas" w:cs="Times New Roman"/>
-          <w:color w:val="569CD6"/>
-          <w:sz w:val="21"/>
-          <w:szCs w:val="21"/>
-        </w:rPr>
-        <w:lastRenderedPageBreak/>
-        <w:t xml:space="preserve">    return jsonify(store), 201  # Return the created store as JSON with status code 201</w:t>
-      </w:r>
-    </w:p>
-    <w:p>
-      <w:pPr>
-        <w:shd w:val="clear" w:color="auto" w:fill="1F1F1F"/>
-        <w:spacing w:after="0" w:line="285" w:lineRule="atLeast"/>
-        <w:rPr>
-          <w:rFonts w:ascii="Consolas" w:eastAsia="Times New Roman" w:hAnsi="Consolas" w:cs="Times New Roman"/>
-          <w:color w:val="569CD6"/>
-          <w:sz w:val="21"/>
-          <w:szCs w:val="21"/>
-        </w:rPr>
-      </w:pPr>
-    </w:p>
-    <w:p>
-      <w:pPr>
-        <w:shd w:val="clear" w:color="auto" w:fill="1F1F1F"/>
-        <w:spacing w:after="0" w:line="285" w:lineRule="atLeast"/>
-        <w:rPr>
-          <w:rFonts w:ascii="Consolas" w:eastAsia="Times New Roman" w:hAnsi="Consolas" w:cs="Times New Roman"/>
-          <w:color w:val="569CD6"/>
-          <w:sz w:val="21"/>
-          <w:szCs w:val="21"/>
-        </w:rPr>
-      </w:pPr>
-      <w:r>
-        <w:rPr>
-          <w:rFonts w:ascii="Consolas" w:eastAsia="Times New Roman" w:hAnsi="Consolas" w:cs="Times New Roman"/>
-          <w:color w:val="569CD6"/>
-          <w:sz w:val="21"/>
-          <w:szCs w:val="21"/>
-        </w:rPr>
-        <w:t>if __name__ == "__main__":</w:t>
-      </w:r>
-    </w:p>
-    <w:p>
-      <w:pPr>
-        <w:shd w:val="clear" w:color="auto" w:fill="1F1F1F"/>
-        <w:spacing w:after="0" w:line="285" w:lineRule="atLeast"/>
-        <w:rPr>
-          <w:rFonts w:ascii="Consolas" w:eastAsia="Times New Roman" w:hAnsi="Consolas" w:cs="Times New Roman"/>
-          <w:color w:val="569CD6"/>
-          <w:sz w:val="21"/>
-          <w:szCs w:val="21"/>
-        </w:rPr>
-      </w:pPr>
-      <w:r>
-        <w:rPr>
-          <w:rFonts w:ascii="Consolas" w:eastAsia="Times New Roman" w:hAnsi="Consolas" w:cs="Times New Roman"/>
-          <w:color w:val="569CD6"/>
-          <w:sz w:val="21"/>
-          <w:szCs w:val="21"/>
-        </w:rPr>
-        <w:t xml:space="preserve">    app.run(debug=True</w:t>
-      </w:r>
-      <w:r>
-        <w:rPr>
-          <w:rFonts w:ascii="Consolas" w:eastAsia="Times New Roman" w:hAnsi="Consolas" w:cs="Times New Roman"/>
-          <w:color w:val="569CD6"/>
-          <w:sz w:val="21"/>
-          <w:szCs w:val="21"/>
-        </w:rPr>
-        <w:t xml:space="preserve"> </w:t>
-      </w:r>
-      <w:r>
-        <w:rPr>
-          <w:rFonts w:ascii="Consolas" w:eastAsia="Times New Roman" w:hAnsi="Consolas" w:cs="Times New Roman"/>
-          <w:color w:val="569CD6"/>
-          <w:sz w:val="21"/>
-          <w:szCs w:val="21"/>
-        </w:rPr>
-        <w:t>)</w:t>
-      </w:r>
-      <w:r>
-        <w:rPr>
-          <w:rFonts w:ascii="Consolas" w:eastAsia="Times New Roman" w:hAnsi="Consolas" w:cs="Times New Roman"/>
-          <w:color w:val="569CD6"/>
-          <w:sz w:val="21"/>
-          <w:szCs w:val="21"/>
-        </w:rPr>
-        <w:t xml:space="preserve">                                                                                                                                                              </w:t>
+    </w:p>
+    <w:p>
+      <w:hyperlink r:id="rId8" w:history="1">
+        <w:r>
+          <w:rPr>
+            <w:rStyle w:val="Hyperlink"/>
+          </w:rPr>
+          <w:t>https://git-workshop.tecladocode.com/</w:t>
+        </w:r>
+      </w:hyperlink>
+    </w:p>
+    <w:p>
+      <w:hyperlink r:id="rId9" w:history="1">
+        <w:r>
+          <w:rPr>
+            <w:rStyle w:val="Hyperlink"/>
+          </w:rPr>
+          <w:t>https://git-workshop.tecladocode.com/docs/what_is_git_repository</w:t>
+        </w:r>
+      </w:hyperlink>
+    </w:p>
+    <w:p>
+      <w:r>
+        <w:t xml:space="preserve">These all three links are </w:t>
+      </w:r>
+      <w:proofErr w:type="gramStart"/>
+      <w:r>
+        <w:t>indicate</w:t>
+      </w:r>
+      <w:proofErr w:type="gramEnd"/>
+      <w:r>
+        <w:t xml:space="preserve"> to </w:t>
+      </w:r>
+      <w:proofErr w:type="spellStart"/>
+      <w:r>
+        <w:t>Git</w:t>
+      </w:r>
+      <w:proofErr w:type="spellEnd"/>
+      <w:r>
+        <w:t xml:space="preserve"> Crash Commands which is extremely used in </w:t>
+      </w:r>
+      <w:proofErr w:type="spellStart"/>
+      <w:r>
+        <w:t>Git</w:t>
+      </w:r>
+      <w:proofErr w:type="spellEnd"/>
+      <w:r>
+        <w:t>.</w:t>
+      </w:r>
+    </w:p>
+    <w:p>
+      <w:proofErr w:type="gramStart"/>
+      <w:r>
+        <w:t>To commit or restore.</w:t>
+      </w:r>
+      <w:proofErr w:type="gramEnd"/>
+      <w:r>
+        <w:t xml:space="preserve">    </w:t>
+      </w:r>
+      <w:r>
+        <w:t xml:space="preserve">                                                                                 </w:t>
       </w:r>
     </w:p>
     <w:sectPr>
@@ -5272,7 +6670,6 @@
     <w:name w:val="Hyperlink"/>
     <w:basedOn w:val="DefaultParagraphFont"/>
     <w:uiPriority w:val="99"/>
-    <w:semiHidden/>
     <w:unhideWhenUsed/>
     <w:rsid w:val="00435AD5"/>
     <w:rPr>
@@ -5535,7 +6932,6 @@
     <w:name w:val="Hyperlink"/>
     <w:basedOn w:val="DefaultParagraphFont"/>
     <w:uiPriority w:val="99"/>
-    <w:semiHidden/>
     <w:unhideWhenUsed/>
     <w:rsid w:val="00435AD5"/>
     <w:rPr>
@@ -5876,7 +7272,7 @@
 </file>
 
 <file path=customXml/itemProps1.xml><?xml version="1.0" encoding="utf-8"?>
-<ds:datastoreItem xmlns:ds="http://schemas.openxmlformats.org/officeDocument/2006/customXml" ds:itemID="{93381DD8-9083-4BE6-87A3-BE19A1C9FB69}">
+<ds:datastoreItem xmlns:ds="http://schemas.openxmlformats.org/officeDocument/2006/customXml" ds:itemID="{D9FCF1D5-A0E4-4D20-A79D-5A196D83F89B}">
   <ds:schemaRefs>
     <ds:schemaRef ds:uri="http://schemas.openxmlformats.org/officeDocument/2006/bibliography"/>
   </ds:schemaRefs>

</xml_diff>